<commit_message>
Realización puntos 3.1 y 3.3
Se han clasificado y documentado los criterios de comparación Generales y de Facilidad de uso.
</commit_message>
<xml_diff>
--- a/TG2_nachollorca.docx
+++ b/TG2_nachollorca.docx
@@ -1,6 +1,6 @@
 
 <file path=word/document.xml><?xml version="1.0" encoding="utf-8"?>
-<w:document xmlns:wpc="http://schemas.microsoft.com/office/word/2010/wordprocessingCanvas" xmlns:mc="http://schemas.openxmlformats.org/markup-compatibility/2006" xmlns:o="urn:schemas-microsoft-com:office:office" xmlns:r="http://schemas.openxmlformats.org/officeDocument/2006/relationships" xmlns:m="http://schemas.openxmlformats.org/officeDocument/2006/math" xmlns:v="urn:schemas-microsoft-com:vml" xmlns:wp14="http://schemas.microsoft.com/office/word/2010/wordprocessingDrawing" xmlns:wp="http://schemas.openxmlformats.org/drawingml/2006/wordprocessingDrawing" xmlns:w10="urn:schemas-microsoft-com:office:word" xmlns:w="http://schemas.openxmlformats.org/wordprocessingml/2006/main" xmlns:w14="http://schemas.microsoft.com/office/word/2010/wordml" xmlns:w15="http://schemas.microsoft.com/office/word/2012/wordml" xmlns:wpg="http://schemas.microsoft.com/office/word/2010/wordprocessingGroup" xmlns:wpi="http://schemas.microsoft.com/office/word/2010/wordprocessingInk" xmlns:wne="http://schemas.microsoft.com/office/word/2006/wordml" xmlns:wps="http://schemas.microsoft.com/office/word/2010/wordprocessingShape" mc:Ignorable="w14 w15 wp14">
+<w:document xmlns:wpc="http://schemas.microsoft.com/office/word/2010/wordprocessingCanvas" xmlns:cx="http://schemas.microsoft.com/office/drawing/2014/chartex" xmlns:cx1="http://schemas.microsoft.com/office/drawing/2015/9/8/chartex" xmlns:cx2="http://schemas.microsoft.com/office/drawing/2015/10/21/chartex" xmlns:cx3="http://schemas.microsoft.com/office/drawing/2016/5/9/chartex" xmlns:cx4="http://schemas.microsoft.com/office/drawing/2016/5/10/chartex" xmlns:cx5="http://schemas.microsoft.com/office/drawing/2016/5/11/chartex" xmlns:mc="http://schemas.openxmlformats.org/markup-compatibility/2006" xmlns:o="urn:schemas-microsoft-com:office:office" xmlns:r="http://schemas.openxmlformats.org/officeDocument/2006/relationships" xmlns:m="http://schemas.openxmlformats.org/officeDocument/2006/math" xmlns:v="urn:schemas-microsoft-com:vml" xmlns:wp14="http://schemas.microsoft.com/office/word/2010/wordprocessingDrawing" xmlns:wp="http://schemas.openxmlformats.org/drawingml/2006/wordprocessingDrawing" xmlns:w10="urn:schemas-microsoft-com:office:word" xmlns:w="http://schemas.openxmlformats.org/wordprocessingml/2006/main" xmlns:w14="http://schemas.microsoft.com/office/word/2010/wordml" xmlns:w15="http://schemas.microsoft.com/office/word/2012/wordml" xmlns:w16se="http://schemas.microsoft.com/office/word/2015/wordml/symex" xmlns:wpg="http://schemas.microsoft.com/office/word/2010/wordprocessingGroup" xmlns:wpi="http://schemas.microsoft.com/office/word/2010/wordprocessingInk" xmlns:wne="http://schemas.microsoft.com/office/word/2006/wordml" xmlns:wps="http://schemas.microsoft.com/office/word/2010/wordprocessingShape" mc:Ignorable="w14 w15 w16se wp14">
   <w:body>
     <w:sdt>
       <w:sdtPr>
@@ -21,17 +21,15 @@
       <w:sdtContent>
         <w:p>
           <w:pPr>
-            <w:pStyle w:val="TtulodeTDC"/>
+            <w:pStyle w:val="TOCHeading"/>
           </w:pPr>
           <w:r>
             <w:t>Contenido</w:t>
           </w:r>
         </w:p>
-        <w:bookmarkStart w:id="0" w:name="_GoBack"/>
-        <w:bookmarkEnd w:id="0"/>
         <w:p>
           <w:pPr>
-            <w:pStyle w:val="TDC1"/>
+            <w:pStyle w:val="TOC1"/>
             <w:tabs>
               <w:tab w:val="right" w:leader="dot" w:pos="8494"/>
             </w:tabs>
@@ -53,7 +51,7 @@
           <w:hyperlink w:anchor="_Toc445388848" w:history="1">
             <w:r>
               <w:rPr>
-                <w:rStyle w:val="Hipervnculo"/>
+                <w:rStyle w:val="Hyperlink"/>
                 <w:noProof/>
               </w:rPr>
               <w:t>1. Autores del trabajo, planificación y entrega</w:t>
@@ -110,7 +108,7 @@
         </w:p>
         <w:p>
           <w:pPr>
-            <w:pStyle w:val="TDC2"/>
+            <w:pStyle w:val="TOC2"/>
             <w:tabs>
               <w:tab w:val="right" w:leader="dot" w:pos="8494"/>
             </w:tabs>
@@ -123,7 +121,7 @@
           <w:hyperlink w:anchor="_Toc445388849" w:history="1">
             <w:r>
               <w:rPr>
-                <w:rStyle w:val="Hipervnculo"/>
+                <w:rStyle w:val="Hyperlink"/>
                 <w:noProof/>
               </w:rPr>
               <w:t>1.1 Autores</w:t>
@@ -180,7 +178,7 @@
         </w:p>
         <w:p>
           <w:pPr>
-            <w:pStyle w:val="TDC2"/>
+            <w:pStyle w:val="TOC2"/>
             <w:tabs>
               <w:tab w:val="right" w:leader="dot" w:pos="8494"/>
             </w:tabs>
@@ -193,7 +191,7 @@
           <w:hyperlink w:anchor="_Toc445388850" w:history="1">
             <w:r>
               <w:rPr>
-                <w:rStyle w:val="Hipervnculo"/>
+                <w:rStyle w:val="Hyperlink"/>
                 <w:noProof/>
               </w:rPr>
               <w:t>1.2 Planificación</w:t>
@@ -250,7 +248,7 @@
         </w:p>
         <w:p>
           <w:pPr>
-            <w:pStyle w:val="TDC2"/>
+            <w:pStyle w:val="TOC2"/>
             <w:tabs>
               <w:tab w:val="right" w:leader="dot" w:pos="8494"/>
             </w:tabs>
@@ -263,7 +261,7 @@
           <w:hyperlink w:anchor="_Toc445388851" w:history="1">
             <w:r>
               <w:rPr>
-                <w:rStyle w:val="Hipervnculo"/>
+                <w:rStyle w:val="Hyperlink"/>
                 <w:noProof/>
               </w:rPr>
               <w:t>1.3 Entrega</w:t>
@@ -320,7 +318,7 @@
         </w:p>
         <w:p>
           <w:pPr>
-            <w:pStyle w:val="TDC1"/>
+            <w:pStyle w:val="TOC1"/>
             <w:tabs>
               <w:tab w:val="right" w:leader="dot" w:pos="8494"/>
             </w:tabs>
@@ -333,7 +331,7 @@
           <w:hyperlink w:anchor="_Toc445388852" w:history="1">
             <w:r>
               <w:rPr>
-                <w:rStyle w:val="Hipervnculo"/>
+                <w:rStyle w:val="Hyperlink"/>
                 <w:noProof/>
               </w:rPr>
               <w:t>2. Descripción de las tecnologías</w:t>
@@ -390,7 +388,7 @@
         </w:p>
         <w:p>
           <w:pPr>
-            <w:pStyle w:val="TDC2"/>
+            <w:pStyle w:val="TOC2"/>
             <w:tabs>
               <w:tab w:val="right" w:leader="dot" w:pos="8494"/>
             </w:tabs>
@@ -403,7 +401,7 @@
           <w:hyperlink w:anchor="_Toc445388853" w:history="1">
             <w:r>
               <w:rPr>
-                <w:rStyle w:val="Hipervnculo"/>
+                <w:rStyle w:val="Hyperlink"/>
                 <w:noProof/>
               </w:rPr>
               <w:t>2.1 Descripción de la tecnología 1</w:t>
@@ -460,7 +458,7 @@
         </w:p>
         <w:p>
           <w:pPr>
-            <w:pStyle w:val="TDC2"/>
+            <w:pStyle w:val="TOC2"/>
             <w:tabs>
               <w:tab w:val="right" w:leader="dot" w:pos="8494"/>
             </w:tabs>
@@ -473,7 +471,7 @@
           <w:hyperlink w:anchor="_Toc445388854" w:history="1">
             <w:r>
               <w:rPr>
-                <w:rStyle w:val="Hipervnculo"/>
+                <w:rStyle w:val="Hyperlink"/>
                 <w:noProof/>
               </w:rPr>
               <w:t>2.2 Descripción de la tecnología 2</w:t>
@@ -530,7 +528,7 @@
         </w:p>
         <w:p>
           <w:pPr>
-            <w:pStyle w:val="TDC1"/>
+            <w:pStyle w:val="TOC1"/>
             <w:tabs>
               <w:tab w:val="right" w:leader="dot" w:pos="8494"/>
             </w:tabs>
@@ -543,10 +541,24 @@
           <w:hyperlink w:anchor="_Toc445388855" w:history="1">
             <w:r>
               <w:rPr>
-                <w:rStyle w:val="Hipervnculo"/>
-                <w:noProof/>
-              </w:rPr>
-              <w:t>3. Criterios de comparación</w:t>
+                <w:rStyle w:val="Hyperlink"/>
+                <w:noProof/>
+              </w:rPr>
+              <w:t>3. Criterios de comp</w:t>
+            </w:r>
+            <w:r>
+              <w:rPr>
+                <w:rStyle w:val="Hyperlink"/>
+                <w:noProof/>
+              </w:rPr>
+              <w:t>a</w:t>
+            </w:r>
+            <w:r>
+              <w:rPr>
+                <w:rStyle w:val="Hyperlink"/>
+                <w:noProof/>
+              </w:rPr>
+              <w:t>ración</w:t>
             </w:r>
             <w:r>
               <w:rPr>
@@ -600,7 +612,7 @@
         </w:p>
         <w:p>
           <w:pPr>
-            <w:pStyle w:val="TDC2"/>
+            <w:pStyle w:val="TOC2"/>
             <w:tabs>
               <w:tab w:val="right" w:leader="dot" w:pos="8494"/>
             </w:tabs>
@@ -613,7 +625,7 @@
           <w:hyperlink w:anchor="_Toc445388856" w:history="1">
             <w:r>
               <w:rPr>
-                <w:rStyle w:val="Hipervnculo"/>
+                <w:rStyle w:val="Hyperlink"/>
                 <w:noProof/>
               </w:rPr>
               <w:t>3.1 Categoría A: Nombre</w:t>
@@ -670,7 +682,7 @@
         </w:p>
         <w:p>
           <w:pPr>
-            <w:pStyle w:val="TDC3"/>
+            <w:pStyle w:val="TOC3"/>
             <w:tabs>
               <w:tab w:val="right" w:leader="dot" w:pos="8494"/>
             </w:tabs>
@@ -683,7 +695,7 @@
           <w:hyperlink w:anchor="_Toc445388857" w:history="1">
             <w:r>
               <w:rPr>
-                <w:rStyle w:val="Hipervnculo"/>
+                <w:rStyle w:val="Hyperlink"/>
                 <w:noProof/>
               </w:rPr>
               <w:t>3.1.1 Criterio A.1: Nombre</w:t>
@@ -740,7 +752,7 @@
         </w:p>
         <w:p>
           <w:pPr>
-            <w:pStyle w:val="TDC3"/>
+            <w:pStyle w:val="TOC3"/>
             <w:tabs>
               <w:tab w:val="right" w:leader="dot" w:pos="8494"/>
             </w:tabs>
@@ -753,7 +765,7 @@
           <w:hyperlink w:anchor="_Toc445388858" w:history="1">
             <w:r>
               <w:rPr>
-                <w:rStyle w:val="Hipervnculo"/>
+                <w:rStyle w:val="Hyperlink"/>
                 <w:noProof/>
               </w:rPr>
               <w:t>3.1.2 Criterio A.2: Nombre</w:t>
@@ -810,7 +822,7 @@
         </w:p>
         <w:p>
           <w:pPr>
-            <w:pStyle w:val="TDC3"/>
+            <w:pStyle w:val="TOC3"/>
             <w:tabs>
               <w:tab w:val="right" w:leader="dot" w:pos="8494"/>
             </w:tabs>
@@ -823,7 +835,7 @@
           <w:hyperlink w:anchor="_Toc445388859" w:history="1">
             <w:r>
               <w:rPr>
-                <w:rStyle w:val="Hipervnculo"/>
+                <w:rStyle w:val="Hyperlink"/>
                 <w:noProof/>
               </w:rPr>
               <w:t>3.1.n Criterio A.n: Nombre</w:t>
@@ -880,7 +892,7 @@
         </w:p>
         <w:p>
           <w:pPr>
-            <w:pStyle w:val="TDC2"/>
+            <w:pStyle w:val="TOC2"/>
             <w:tabs>
               <w:tab w:val="right" w:leader="dot" w:pos="8494"/>
             </w:tabs>
@@ -893,7 +905,7 @@
           <w:hyperlink w:anchor="_Toc445388860" w:history="1">
             <w:r>
               <w:rPr>
-                <w:rStyle w:val="Hipervnculo"/>
+                <w:rStyle w:val="Hyperlink"/>
                 <w:noProof/>
               </w:rPr>
               <w:t>3.2 Categoría B: Nombre</w:t>
@@ -950,7 +962,7 @@
         </w:p>
         <w:p>
           <w:pPr>
-            <w:pStyle w:val="TDC3"/>
+            <w:pStyle w:val="TOC3"/>
             <w:tabs>
               <w:tab w:val="right" w:leader="dot" w:pos="8494"/>
             </w:tabs>
@@ -963,7 +975,7 @@
           <w:hyperlink w:anchor="_Toc445388861" w:history="1">
             <w:r>
               <w:rPr>
-                <w:rStyle w:val="Hipervnculo"/>
+                <w:rStyle w:val="Hyperlink"/>
                 <w:noProof/>
               </w:rPr>
               <w:t>3.2.1 Criterio B.1: Nombre</w:t>
@@ -1020,7 +1032,7 @@
         </w:p>
         <w:p>
           <w:pPr>
-            <w:pStyle w:val="TDC3"/>
+            <w:pStyle w:val="TOC3"/>
             <w:tabs>
               <w:tab w:val="right" w:leader="dot" w:pos="8494"/>
             </w:tabs>
@@ -1033,7 +1045,7 @@
           <w:hyperlink w:anchor="_Toc445388862" w:history="1">
             <w:r>
               <w:rPr>
-                <w:rStyle w:val="Hipervnculo"/>
+                <w:rStyle w:val="Hyperlink"/>
                 <w:noProof/>
               </w:rPr>
               <w:t>3.2.2 Criterio B.2: Nombre</w:t>
@@ -1090,7 +1102,7 @@
         </w:p>
         <w:p>
           <w:pPr>
-            <w:pStyle w:val="TDC3"/>
+            <w:pStyle w:val="TOC3"/>
             <w:tabs>
               <w:tab w:val="right" w:leader="dot" w:pos="8494"/>
             </w:tabs>
@@ -1103,7 +1115,7 @@
           <w:hyperlink w:anchor="_Toc445388863" w:history="1">
             <w:r>
               <w:rPr>
-                <w:rStyle w:val="Hipervnculo"/>
+                <w:rStyle w:val="Hyperlink"/>
                 <w:noProof/>
               </w:rPr>
               <w:t>3.2.n Criterio B.n: Nombre</w:t>
@@ -1160,7 +1172,7 @@
         </w:p>
         <w:p>
           <w:pPr>
-            <w:pStyle w:val="TDC2"/>
+            <w:pStyle w:val="TOC2"/>
             <w:tabs>
               <w:tab w:val="right" w:leader="dot" w:pos="8494"/>
             </w:tabs>
@@ -1173,7 +1185,7 @@
           <w:hyperlink w:anchor="_Toc445388864" w:history="1">
             <w:r>
               <w:rPr>
-                <w:rStyle w:val="Hipervnculo"/>
+                <w:rStyle w:val="Hyperlink"/>
                 <w:noProof/>
               </w:rPr>
               <w:t>3.3 Categoría Z: Nombre</w:t>
@@ -1230,7 +1242,7 @@
         </w:p>
         <w:p>
           <w:pPr>
-            <w:pStyle w:val="TDC3"/>
+            <w:pStyle w:val="TOC3"/>
             <w:tabs>
               <w:tab w:val="right" w:leader="dot" w:pos="8494"/>
             </w:tabs>
@@ -1243,7 +1255,7 @@
           <w:hyperlink w:anchor="_Toc445388865" w:history="1">
             <w:r>
               <w:rPr>
-                <w:rStyle w:val="Hipervnculo"/>
+                <w:rStyle w:val="Hyperlink"/>
                 <w:noProof/>
               </w:rPr>
               <w:t>3.3.1 Criterio Z.1: Nombre</w:t>
@@ -1300,7 +1312,7 @@
         </w:p>
         <w:p>
           <w:pPr>
-            <w:pStyle w:val="TDC3"/>
+            <w:pStyle w:val="TOC3"/>
             <w:tabs>
               <w:tab w:val="right" w:leader="dot" w:pos="8494"/>
             </w:tabs>
@@ -1313,7 +1325,7 @@
           <w:hyperlink w:anchor="_Toc445388866" w:history="1">
             <w:r>
               <w:rPr>
-                <w:rStyle w:val="Hipervnculo"/>
+                <w:rStyle w:val="Hyperlink"/>
                 <w:noProof/>
               </w:rPr>
               <w:t>3.3.2 Criterio Z.2: Nombre</w:t>
@@ -1370,7 +1382,7 @@
         </w:p>
         <w:p>
           <w:pPr>
-            <w:pStyle w:val="TDC3"/>
+            <w:pStyle w:val="TOC3"/>
             <w:tabs>
               <w:tab w:val="right" w:leader="dot" w:pos="8494"/>
             </w:tabs>
@@ -1383,7 +1395,7 @@
           <w:hyperlink w:anchor="_Toc445388867" w:history="1">
             <w:r>
               <w:rPr>
-                <w:rStyle w:val="Hipervnculo"/>
+                <w:rStyle w:val="Hyperlink"/>
                 <w:noProof/>
               </w:rPr>
               <w:t>3.3.n Criterio Z.n: Nombre</w:t>
@@ -1440,7 +1452,7 @@
         </w:p>
         <w:p>
           <w:pPr>
-            <w:pStyle w:val="TDC1"/>
+            <w:pStyle w:val="TOC1"/>
             <w:tabs>
               <w:tab w:val="right" w:leader="dot" w:pos="8494"/>
             </w:tabs>
@@ -1453,7 +1465,7 @@
           <w:hyperlink w:anchor="_Toc445388868" w:history="1">
             <w:r>
               <w:rPr>
-                <w:rStyle w:val="Hipervnculo"/>
+                <w:rStyle w:val="Hyperlink"/>
                 <w:noProof/>
               </w:rPr>
               <w:t>4. Evaluación de los criterios por tecnología</w:t>
@@ -1510,7 +1522,7 @@
         </w:p>
         <w:p>
           <w:pPr>
-            <w:pStyle w:val="TDC2"/>
+            <w:pStyle w:val="TOC2"/>
             <w:tabs>
               <w:tab w:val="right" w:leader="dot" w:pos="8494"/>
             </w:tabs>
@@ -1523,7 +1535,7 @@
           <w:hyperlink w:anchor="_Toc445388869" w:history="1">
             <w:r>
               <w:rPr>
-                <w:rStyle w:val="Hipervnculo"/>
+                <w:rStyle w:val="Hyperlink"/>
                 <w:noProof/>
               </w:rPr>
               <w:t>4.1 Evaluación de los criterios para la tecnología 1</w:t>
@@ -1580,7 +1592,7 @@
         </w:p>
         <w:p>
           <w:pPr>
-            <w:pStyle w:val="TDC2"/>
+            <w:pStyle w:val="TOC2"/>
             <w:tabs>
               <w:tab w:val="right" w:leader="dot" w:pos="8494"/>
             </w:tabs>
@@ -1593,7 +1605,7 @@
           <w:hyperlink w:anchor="_Toc445388870" w:history="1">
             <w:r>
               <w:rPr>
-                <w:rStyle w:val="Hipervnculo"/>
+                <w:rStyle w:val="Hyperlink"/>
                 <w:noProof/>
               </w:rPr>
               <w:t>4.2 Evaluación de los criterios para la tecnología 2</w:t>
@@ -1650,7 +1662,7 @@
         </w:p>
         <w:p>
           <w:pPr>
-            <w:pStyle w:val="TDC1"/>
+            <w:pStyle w:val="TOC1"/>
             <w:tabs>
               <w:tab w:val="right" w:leader="dot" w:pos="8494"/>
             </w:tabs>
@@ -1663,7 +1675,7 @@
           <w:hyperlink w:anchor="_Toc445388871" w:history="1">
             <w:r>
               <w:rPr>
-                <w:rStyle w:val="Hipervnculo"/>
+                <w:rStyle w:val="Hyperlink"/>
                 <w:noProof/>
               </w:rPr>
               <w:t>5. Comparación de las tecnologías</w:t>
@@ -1720,7 +1732,7 @@
         </w:p>
         <w:p>
           <w:pPr>
-            <w:pStyle w:val="TDC1"/>
+            <w:pStyle w:val="TOC1"/>
             <w:tabs>
               <w:tab w:val="right" w:leader="dot" w:pos="8494"/>
             </w:tabs>
@@ -1733,7 +1745,7 @@
           <w:hyperlink w:anchor="_Toc445388872" w:history="1">
             <w:r>
               <w:rPr>
-                <w:rStyle w:val="Hipervnculo"/>
+                <w:rStyle w:val="Hyperlink"/>
                 <w:noProof/>
               </w:rPr>
               <w:t>6. Recomendaciones</w:t>
@@ -1790,7 +1802,7 @@
         </w:p>
         <w:p>
           <w:pPr>
-            <w:pStyle w:val="TDC2"/>
+            <w:pStyle w:val="TOC2"/>
             <w:tabs>
               <w:tab w:val="right" w:leader="dot" w:pos="8494"/>
             </w:tabs>
@@ -1803,7 +1815,7 @@
           <w:hyperlink w:anchor="_Toc445388873" w:history="1">
             <w:r>
               <w:rPr>
-                <w:rStyle w:val="Hipervnculo"/>
+                <w:rStyle w:val="Hyperlink"/>
                 <w:noProof/>
               </w:rPr>
               <w:t>6.1 Situación 1</w:t>
@@ -1860,7 +1872,7 @@
         </w:p>
         <w:p>
           <w:pPr>
-            <w:pStyle w:val="TDC3"/>
+            <w:pStyle w:val="TOC3"/>
             <w:tabs>
               <w:tab w:val="right" w:leader="dot" w:pos="8494"/>
             </w:tabs>
@@ -1873,7 +1885,7 @@
           <w:hyperlink w:anchor="_Toc445388874" w:history="1">
             <w:r>
               <w:rPr>
-                <w:rStyle w:val="Hipervnculo"/>
+                <w:rStyle w:val="Hyperlink"/>
                 <w:noProof/>
               </w:rPr>
               <w:t>6.1.1 Descripción de la situación</w:t>
@@ -1930,7 +1942,7 @@
         </w:p>
         <w:p>
           <w:pPr>
-            <w:pStyle w:val="TDC3"/>
+            <w:pStyle w:val="TOC3"/>
             <w:tabs>
               <w:tab w:val="right" w:leader="dot" w:pos="8494"/>
             </w:tabs>
@@ -1943,7 +1955,7 @@
           <w:hyperlink w:anchor="_Toc445388875" w:history="1">
             <w:r>
               <w:rPr>
-                <w:rStyle w:val="Hipervnculo"/>
+                <w:rStyle w:val="Hyperlink"/>
                 <w:noProof/>
               </w:rPr>
               <w:t>6.1.2 Recomendación de tecnología a utilizar</w:t>
@@ -2000,7 +2012,7 @@
         </w:p>
         <w:p>
           <w:pPr>
-            <w:pStyle w:val="TDC2"/>
+            <w:pStyle w:val="TOC2"/>
             <w:tabs>
               <w:tab w:val="right" w:leader="dot" w:pos="8494"/>
             </w:tabs>
@@ -2013,7 +2025,7 @@
           <w:hyperlink w:anchor="_Toc445388876" w:history="1">
             <w:r>
               <w:rPr>
-                <w:rStyle w:val="Hipervnculo"/>
+                <w:rStyle w:val="Hyperlink"/>
                 <w:noProof/>
               </w:rPr>
               <w:t>6.2 Situación 2</w:t>
@@ -2070,7 +2082,7 @@
         </w:p>
         <w:p>
           <w:pPr>
-            <w:pStyle w:val="TDC3"/>
+            <w:pStyle w:val="TOC3"/>
             <w:tabs>
               <w:tab w:val="right" w:leader="dot" w:pos="8494"/>
             </w:tabs>
@@ -2083,7 +2095,7 @@
           <w:hyperlink w:anchor="_Toc445388877" w:history="1">
             <w:r>
               <w:rPr>
-                <w:rStyle w:val="Hipervnculo"/>
+                <w:rStyle w:val="Hyperlink"/>
                 <w:noProof/>
               </w:rPr>
               <w:t>6.2.1 Descripción de la situación</w:t>
@@ -2140,7 +2152,7 @@
         </w:p>
         <w:p>
           <w:pPr>
-            <w:pStyle w:val="TDC3"/>
+            <w:pStyle w:val="TOC3"/>
             <w:tabs>
               <w:tab w:val="right" w:leader="dot" w:pos="8494"/>
             </w:tabs>
@@ -2153,7 +2165,7 @@
           <w:hyperlink w:anchor="_Toc445388878" w:history="1">
             <w:r>
               <w:rPr>
-                <w:rStyle w:val="Hipervnculo"/>
+                <w:rStyle w:val="Hyperlink"/>
                 <w:noProof/>
               </w:rPr>
               <w:t>6.2.2 Recomendación de tecnología a utilizar</w:t>
@@ -2223,9 +2235,9 @@
     </w:p>
     <w:p>
       <w:pPr>
-        <w:pStyle w:val="Ttulo1"/>
-      </w:pPr>
-      <w:bookmarkStart w:id="1" w:name="_Toc445388848"/>
+        <w:pStyle w:val="Heading1"/>
+      </w:pPr>
+      <w:bookmarkStart w:id="0" w:name="_Toc445388848"/>
       <w:r>
         <w:lastRenderedPageBreak/>
         <w:t>1. Autores del trabajo</w:t>
@@ -2233,103 +2245,95 @@
       <w:r>
         <w:t>, planificación y entrega</w:t>
       </w:r>
+      <w:bookmarkEnd w:id="0"/>
+    </w:p>
+    <w:p>
+      <w:pPr>
+        <w:pStyle w:val="Heading2"/>
+      </w:pPr>
+      <w:bookmarkStart w:id="1" w:name="_Toc445388849"/>
+      <w:r>
+        <w:t>1.1 Autores</w:t>
+      </w:r>
       <w:bookmarkEnd w:id="1"/>
     </w:p>
     <w:p>
-      <w:pPr>
-        <w:pStyle w:val="Ttulo2"/>
-      </w:pPr>
-      <w:bookmarkStart w:id="2" w:name="_Toc445388849"/>
-      <w:r>
-        <w:t>1.1 Autores</w:t>
+      <w:r>
+        <w:t>En este apartado se debe indicar el número de grupo y los nombres de los autores, poniendo en primer lugar al coordinador del grupo.</w:t>
+      </w:r>
+    </w:p>
+    <w:p>
+      <w:pPr>
+        <w:pStyle w:val="Heading2"/>
+      </w:pPr>
+      <w:bookmarkStart w:id="2" w:name="_Toc445388850"/>
+      <w:r>
+        <w:t>1.2 Planificación</w:t>
       </w:r>
       <w:bookmarkEnd w:id="2"/>
     </w:p>
     <w:p>
       <w:r>
-        <w:t>En este apartado se debe indicar el número de grupo y los nombres de los autores, poniendo en primer lugar al coordinador del grupo.</w:t>
-      </w:r>
-    </w:p>
-    <w:p>
-      <w:pPr>
-        <w:pStyle w:val="Ttulo2"/>
-      </w:pPr>
-      <w:bookmarkStart w:id="3" w:name="_Toc445388850"/>
-      <w:r>
-        <w:t>1.2 Planificación</w:t>
+        <w:t xml:space="preserve">En este apartado se debe incluir un enlace (URL) </w:t>
+      </w:r>
+      <w:r>
+        <w:t xml:space="preserve">compartido a </w:t>
+      </w:r>
+      <w:r>
+        <w:t xml:space="preserve">la planificación del trabajo utilizando una herramienta online de diagramación Gantt (por  ejemplo, </w:t>
+      </w:r>
+      <w:proofErr w:type="spellStart"/>
+      <w:r>
+        <w:t>GanttPro</w:t>
+      </w:r>
+      <w:proofErr w:type="spellEnd"/>
+      <w:r>
+        <w:t>, versión gratuita).</w:t>
+      </w:r>
+    </w:p>
+    <w:p>
+      <w:r>
+        <w:t>Hay que tener en cuenta que cada participante del grupo debe tener asignadas tareas que sumen al menos 15 horas. El peso de este trabajo en la calificación total de la asig</w:t>
+      </w:r>
+      <w:r>
+        <w:t xml:space="preserve">natura es de un 10%, por tanto requiere de una dedicación de </w:t>
+      </w:r>
+      <w:r>
+        <w:t>15 horas</w:t>
+      </w:r>
+      <w:r>
+        <w:t xml:space="preserve"> del </w:t>
+      </w:r>
+      <w:r>
+        <w:t>total de 150 horas de la asignatura.</w:t>
+      </w:r>
+    </w:p>
+    <w:p>
+      <w:pPr>
+        <w:pStyle w:val="Heading2"/>
+      </w:pPr>
+      <w:bookmarkStart w:id="3" w:name="_Toc445388851"/>
+      <w:r>
+        <w:t>1.3 Entrega</w:t>
       </w:r>
       <w:bookmarkEnd w:id="3"/>
     </w:p>
     <w:p>
       <w:r>
-        <w:t xml:space="preserve">En este apartado se debe incluir un enlace (URL) </w:t>
-      </w:r>
-      <w:r>
-        <w:t xml:space="preserve">compartido a </w:t>
-      </w:r>
-      <w:r>
-        <w:t xml:space="preserve">la planificación del trabajo utilizando una herramienta online de diagramación Gantt (por  ejemplo, </w:t>
+        <w:t xml:space="preserve">En este apartado debe incluirse un enlace (URL) a un repositorio en GitHub </w:t>
+      </w:r>
+      <w:r>
+        <w:t xml:space="preserve">o </w:t>
+      </w:r>
+      <w:r>
+        <w:t xml:space="preserve">en </w:t>
       </w:r>
       <w:proofErr w:type="spellStart"/>
       <w:r>
-        <w:t>GanttPro</w:t>
+        <w:t>BitBucket</w:t>
       </w:r>
       <w:proofErr w:type="spellEnd"/>
       <w:r>
-        <w:t>, versión gratuita).</w:t>
-      </w:r>
-    </w:p>
-    <w:p>
-      <w:r>
-        <w:t>Hay que tener en cuenta que cada participante del grupo debe tener asignadas tareas que sumen al menos 15 horas. El peso de este trabajo en la calificación total de la asig</w:t>
-      </w:r>
-      <w:r>
-        <w:t xml:space="preserve">natura es de un 10%, por tanto requiere de una dedicación de </w:t>
-      </w:r>
-      <w:r>
-        <w:t>15 horas</w:t>
-      </w:r>
-      <w:r>
-        <w:t xml:space="preserve"> del </w:t>
-      </w:r>
-      <w:r>
-        <w:t>total de 150 horas de la asignatura.</w:t>
-      </w:r>
-    </w:p>
-    <w:p>
-      <w:pPr>
-        <w:pStyle w:val="Ttulo2"/>
-      </w:pPr>
-      <w:bookmarkStart w:id="4" w:name="_Toc445388851"/>
-      <w:r>
-        <w:t>1.3 Entrega</w:t>
-      </w:r>
-      <w:bookmarkEnd w:id="4"/>
-    </w:p>
-    <w:p>
-      <w:r>
-        <w:t xml:space="preserve">En este apartado debe incluirse un enlace (URL) a un repositorio en </w:t>
-      </w:r>
-      <w:proofErr w:type="spellStart"/>
-      <w:r>
-        <w:t>GitHub</w:t>
-      </w:r>
-      <w:proofErr w:type="spellEnd"/>
-      <w:r>
-        <w:t xml:space="preserve"> </w:t>
-      </w:r>
-      <w:r>
-        <w:t xml:space="preserve">o </w:t>
-      </w:r>
-      <w:r>
-        <w:t xml:space="preserve">en </w:t>
-      </w:r>
-      <w:proofErr w:type="spellStart"/>
-      <w:r>
-        <w:t>BitBucket</w:t>
-      </w:r>
-      <w:proofErr w:type="spellEnd"/>
-      <w:r>
         <w:t xml:space="preserve"> creado para el trabajo.</w:t>
       </w:r>
     </w:p>
@@ -2343,7 +2347,7 @@
     </w:p>
     <w:p>
       <w:pPr>
-        <w:pStyle w:val="Prrafodelista"/>
+        <w:pStyle w:val="ListParagraph"/>
         <w:numPr>
           <w:ilvl w:val="0"/>
           <w:numId w:val="4"/>
@@ -2367,7 +2371,7 @@
     </w:p>
     <w:p>
       <w:pPr>
-        <w:pStyle w:val="Prrafodelista"/>
+        <w:pStyle w:val="ListParagraph"/>
         <w:numPr>
           <w:ilvl w:val="0"/>
           <w:numId w:val="4"/>
@@ -2412,10 +2416,10 @@
     </w:p>
     <w:p>
       <w:pPr>
-        <w:pStyle w:val="Ttulo1"/>
+        <w:pStyle w:val="Heading1"/>
         <w:spacing w:before="360"/>
       </w:pPr>
-      <w:bookmarkStart w:id="5" w:name="_Toc445388852"/>
+      <w:bookmarkStart w:id="4" w:name="_Toc445388852"/>
       <w:r>
         <w:lastRenderedPageBreak/>
         <w:t xml:space="preserve">2. </w:t>
@@ -2429,57 +2433,48 @@
       <w:r>
         <w:t xml:space="preserve"> las tecnologías</w:t>
       </w:r>
+      <w:bookmarkEnd w:id="4"/>
+    </w:p>
+    <w:p>
+      <w:r>
+        <w:t>En</w:t>
+      </w:r>
+      <w:r>
+        <w:t xml:space="preserve"> los siguientes apartados se debe describir brevemente cada tecnología a comparar</w:t>
+      </w:r>
+      <w:r>
+        <w:t>.</w:t>
+      </w:r>
+    </w:p>
+    <w:p>
+      <w:r>
+        <w:t>Se pueden incluir imágenes copiadas y pegadas desde diversas fuentes de información, siempre que debajo de cada una se indique la fuente (al menos la URL).</w:t>
+      </w:r>
+    </w:p>
+    <w:p/>
+    <w:p>
+      <w:pPr>
+        <w:pStyle w:val="Heading2"/>
+      </w:pPr>
+      <w:bookmarkStart w:id="5" w:name="_Toc445388853"/>
+      <w:r>
+        <w:t>2.1 Descripción de la tecnología 1</w:t>
+      </w:r>
       <w:bookmarkEnd w:id="5"/>
     </w:p>
     <w:p>
-      <w:r>
-        <w:t>En</w:t>
-      </w:r>
-      <w:r>
-        <w:t xml:space="preserve"> los siguientes apartados se debe describir brevemente cada tecnología a comparar</w:t>
-      </w:r>
-      <w:r>
-        <w:t>.</w:t>
-      </w:r>
-    </w:p>
-    <w:p>
-      <w:r>
-        <w:t xml:space="preserve">Se pueden incluir imágenes </w:t>
-      </w:r>
-      <w:r>
-        <w:t>copiadas y pegadas desde diversas fuentes de información, siempre que debajo de cada un</w:t>
-      </w:r>
-      <w:r>
-        <w:t>a</w:t>
-      </w:r>
-      <w:r>
-        <w:t xml:space="preserve"> se indique la fuente (al menos la URL).</w:t>
-      </w:r>
-    </w:p>
-    <w:p/>
-    <w:p>
-      <w:pPr>
-        <w:pStyle w:val="Ttulo2"/>
-      </w:pPr>
-      <w:bookmarkStart w:id="6" w:name="_Toc445388853"/>
-      <w:r>
-        <w:t>2.1 Descripción de la tecnología 1</w:t>
+      <w:pPr>
+        <w:pStyle w:val="Heading2"/>
+      </w:pPr>
+      <w:bookmarkStart w:id="6" w:name="_Toc445388854"/>
+      <w:r>
+        <w:t>2.2 Descripción de la tecnología 2</w:t>
       </w:r>
       <w:bookmarkEnd w:id="6"/>
     </w:p>
     <w:p>
       <w:pPr>
-        <w:pStyle w:val="Ttulo2"/>
-      </w:pPr>
-      <w:bookmarkStart w:id="7" w:name="_Toc445388854"/>
-      <w:r>
-        <w:t>2.2 Descripción de la tecnología 2</w:t>
-      </w:r>
-      <w:bookmarkEnd w:id="7"/>
-    </w:p>
-    <w:p>
-      <w:pPr>
-        <w:pStyle w:val="Ttulo1"/>
+        <w:pStyle w:val="Heading1"/>
       </w:pPr>
     </w:p>
     <w:p>
@@ -2499,9 +2494,9 @@
     </w:p>
     <w:p>
       <w:pPr>
-        <w:pStyle w:val="Ttulo1"/>
-      </w:pPr>
-      <w:bookmarkStart w:id="8" w:name="_Toc445388855"/>
+        <w:pStyle w:val="Heading1"/>
+      </w:pPr>
+      <w:bookmarkStart w:id="7" w:name="_Toc445388855"/>
       <w:r>
         <w:lastRenderedPageBreak/>
         <w:t xml:space="preserve">3. </w:t>
@@ -2509,680 +2504,706 @@
       <w:r>
         <w:t>Criterios de comparación</w:t>
       </w:r>
+      <w:bookmarkEnd w:id="7"/>
+    </w:p>
+    <w:p>
+      <w:pPr>
+        <w:pStyle w:val="Heading2"/>
+      </w:pPr>
+      <w:bookmarkStart w:id="8" w:name="_Toc445388856"/>
+      <w:r>
+        <w:t>3.1 Categoría A</w:t>
+      </w:r>
+      <w:r>
+        <w:t xml:space="preserve">: </w:t>
+      </w:r>
       <w:bookmarkEnd w:id="8"/>
-    </w:p>
-    <w:p>
-      <w:r>
-        <w:t xml:space="preserve">En los sub-apartados de este apartado se deben indicar </w:t>
-      </w:r>
-      <w:r>
-        <w:t>cada uno de los criterios (también llamados factores, propiedades, características,</w:t>
-      </w:r>
-      <w:r>
-        <w:t xml:space="preserve"> indicadores,</w:t>
-      </w:r>
-      <w:r>
-        <w:t xml:space="preserve"> etc.), que se usarán en la comparación.</w:t>
-      </w:r>
-    </w:p>
-    <w:p>
-      <w:r>
-        <w:t xml:space="preserve">Los criterios </w:t>
-      </w:r>
-      <w:r>
-        <w:t>deben organizarse en categorías (al menos 3 categorías).</w:t>
-      </w:r>
-      <w:r>
-        <w:t xml:space="preserve"> El número de criterios </w:t>
-      </w:r>
-      <w:r>
-        <w:t>totales no puede ser inferior a 20.</w:t>
-      </w:r>
-    </w:p>
-    <w:p>
-      <w:r>
-        <w:t xml:space="preserve">Las categorías dependerán del tipo de tecnología, pueden ser categorías como “General”, “Utilidades”, “Rendimiento”, etc. </w:t>
-      </w:r>
-    </w:p>
-    <w:p>
-      <w:r>
-        <w:t>Los criterios a definir en cada categoría también dependerán del tipo de tecnologías a comparar. En el siguiente apartado hay algunos ejemplos.</w:t>
+      <w:r>
+        <w:t>Generales</w:t>
+      </w:r>
+    </w:p>
+    <w:p>
+      <w:pPr>
+        <w:pStyle w:val="Heading3"/>
+      </w:pPr>
+      <w:bookmarkStart w:id="9" w:name="_Toc445388857"/>
+      <w:r>
+        <w:t xml:space="preserve">3.1.1 Criterio </w:t>
+      </w:r>
+      <w:r>
+        <w:t xml:space="preserve">A.1: </w:t>
+      </w:r>
+      <w:bookmarkEnd w:id="9"/>
+      <w:r>
+        <w:t>Precio</w:t>
+      </w:r>
+    </w:p>
+    <w:p>
+      <w:r>
+        <w:t>Descripción: coste del software.</w:t>
+      </w:r>
+    </w:p>
+    <w:p>
+      <w:r>
+        <w:t>Tipo de valor: euros.</w:t>
+      </w:r>
+    </w:p>
+    <w:p>
+      <w:pPr>
+        <w:pStyle w:val="Heading3"/>
+      </w:pPr>
+      <w:bookmarkStart w:id="10" w:name="_Toc445388858"/>
+      <w:r>
+        <w:t>3.1.2 Criterio A.2</w:t>
+      </w:r>
+      <w:r>
+        <w:t xml:space="preserve">: </w:t>
+      </w:r>
+      <w:bookmarkEnd w:id="10"/>
+      <w:r>
+        <w:t>Tipo de licencia</w:t>
+      </w:r>
+    </w:p>
+    <w:p>
+      <w:r>
+        <w:t>Descripción: tipo de licencia del software (</w:t>
+      </w:r>
+      <w:proofErr w:type="spellStart"/>
+      <w:r>
+        <w:t>freeware</w:t>
+      </w:r>
+      <w:proofErr w:type="spellEnd"/>
+      <w:r>
+        <w:t xml:space="preserve">, open </w:t>
+      </w:r>
+      <w:proofErr w:type="spellStart"/>
+      <w:r>
+        <w:t>source</w:t>
+      </w:r>
+      <w:proofErr w:type="spellEnd"/>
+      <w:r>
+        <w:t>, cerrado…)</w:t>
+      </w:r>
+    </w:p>
+    <w:p>
+      <w:r>
+        <w:t>Tipo: texto libre.</w:t>
+      </w:r>
+    </w:p>
+    <w:p>
+      <w:pPr>
+        <w:pStyle w:val="Heading3"/>
+      </w:pPr>
+      <w:bookmarkStart w:id="11" w:name="_Toc445388859"/>
+      <w:r>
+        <w:t>3.</w:t>
+      </w:r>
+      <w:r>
+        <w:t>1.</w:t>
+      </w:r>
+      <w:r>
+        <w:t>3</w:t>
+      </w:r>
+      <w:r>
+        <w:t xml:space="preserve"> Criterio </w:t>
+      </w:r>
+      <w:r>
+        <w:t>A.3</w:t>
+      </w:r>
+      <w:r>
+        <w:t xml:space="preserve">: </w:t>
+      </w:r>
+      <w:bookmarkEnd w:id="11"/>
+      <w:r>
+        <w:t>Popularidad</w:t>
+      </w:r>
+    </w:p>
+    <w:p>
+      <w:r>
+        <w:t>Descripción: número y reputación de los usuarios, respaldo de la comunidad.</w:t>
+      </w:r>
+    </w:p>
+    <w:p>
+      <w:r>
+        <w:t>Tipo: texto libre.</w:t>
+      </w:r>
+    </w:p>
+    <w:p>
+      <w:pPr>
+        <w:pStyle w:val="Heading3"/>
+      </w:pPr>
+      <w:r>
+        <w:t>3.1.</w:t>
+      </w:r>
+      <w:r>
+        <w:t>4</w:t>
+      </w:r>
+      <w:r>
+        <w:t xml:space="preserve"> Criterio A.3: </w:t>
+      </w:r>
+      <w:r>
+        <w:t>Soporte</w:t>
+      </w:r>
+      <w:r>
+        <w:t xml:space="preserve"> y mantenimiento</w:t>
+      </w:r>
+    </w:p>
+    <w:p>
+      <w:r>
+        <w:t>Descripción:</w:t>
+      </w:r>
+      <w:r>
+        <w:t xml:space="preserve"> calidad y tipo de soporte y mantenimiento ofrecido por la desarrolladora.</w:t>
+      </w:r>
+    </w:p>
+    <w:p>
+      <w:r>
+        <w:t>Tipo: texto libre.</w:t>
+      </w:r>
+    </w:p>
+    <w:p>
+      <w:pPr>
+        <w:pStyle w:val="Heading3"/>
+      </w:pPr>
+      <w:r>
+        <w:t>3.1.</w:t>
+      </w:r>
+      <w:r>
+        <w:t>5</w:t>
+      </w:r>
+      <w:r>
+        <w:t xml:space="preserve"> Criterio A.3: </w:t>
+      </w:r>
+      <w:r>
+        <w:t>Frecuencia de las actualizaciones</w:t>
+      </w:r>
+    </w:p>
+    <w:p>
+      <w:r>
+        <w:t xml:space="preserve">Descripción: </w:t>
+      </w:r>
+      <w:r>
+        <w:t>frecuencia con la que liberan nuevas versiones del paquete software.</w:t>
+      </w:r>
+    </w:p>
+    <w:p>
+      <w:r>
+        <w:t>Tipo: escala de tiempo.</w:t>
+      </w:r>
+    </w:p>
+    <w:p>
+      <w:pPr>
+        <w:pStyle w:val="Heading3"/>
+      </w:pPr>
+      <w:r>
+        <w:t>3.1.</w:t>
+      </w:r>
+      <w:r>
+        <w:t>6</w:t>
+      </w:r>
+      <w:r>
+        <w:t xml:space="preserve"> Criterio A.3: </w:t>
+      </w:r>
+      <w:r>
+        <w:t>Exigencias técnicas.</w:t>
+      </w:r>
+    </w:p>
+    <w:p>
+      <w:r>
+        <w:t>Descripción: popularidad.</w:t>
+      </w:r>
+    </w:p>
+    <w:p>
+      <w:r>
+        <w:t>Tipo: texto libre.</w:t>
       </w:r>
     </w:p>
     <w:p/>
     <w:p>
       <w:pPr>
-        <w:pStyle w:val="Ttulo2"/>
-      </w:pPr>
-      <w:bookmarkStart w:id="9" w:name="_Toc445388856"/>
-      <w:r>
-        <w:t>3.1 Categoría A</w:t>
-      </w:r>
+        <w:pStyle w:val="Heading2"/>
+      </w:pPr>
+      <w:bookmarkStart w:id="12" w:name="_Toc445388860"/>
+      <w:r>
+        <w:t>3.2 Categoría B: Nombre</w:t>
+      </w:r>
+      <w:bookmarkEnd w:id="12"/>
+    </w:p>
+    <w:p/>
+    <w:p>
+      <w:pPr>
+        <w:pStyle w:val="Heading3"/>
+      </w:pPr>
+      <w:bookmarkStart w:id="13" w:name="_Toc445388861"/>
+      <w:r>
+        <w:t>3.2.1 Criterio B.1: Nombre</w:t>
+      </w:r>
+      <w:bookmarkEnd w:id="13"/>
+    </w:p>
+    <w:p>
+      <w:pPr>
+        <w:pStyle w:val="Heading3"/>
+      </w:pPr>
+      <w:bookmarkStart w:id="14" w:name="_Toc445388862"/>
+      <w:r>
+        <w:t>3.2.2 Criterio B.2: Nombre</w:t>
+      </w:r>
+      <w:bookmarkEnd w:id="14"/>
+    </w:p>
+    <w:p>
+      <w:pPr>
+        <w:pStyle w:val="Heading3"/>
+      </w:pPr>
+      <w:bookmarkStart w:id="15" w:name="_Toc445388863"/>
+      <w:r>
+        <w:t xml:space="preserve">3.2.n Criterio </w:t>
+      </w:r>
+      <w:proofErr w:type="spellStart"/>
+      <w:r>
+        <w:t>B.n</w:t>
+      </w:r>
+      <w:proofErr w:type="spellEnd"/>
       <w:r>
         <w:t>: Nombre</w:t>
       </w:r>
-      <w:bookmarkEnd w:id="9"/>
-    </w:p>
-    <w:p>
-      <w:pPr>
-        <w:pStyle w:val="Ttulo3"/>
-      </w:pPr>
-      <w:bookmarkStart w:id="10" w:name="_Toc445388857"/>
-      <w:r>
-        <w:t xml:space="preserve">3.1.1 Criterio </w:t>
-      </w:r>
-      <w:r>
-        <w:t>A.1: Nombre</w:t>
-      </w:r>
-      <w:bookmarkEnd w:id="10"/>
-    </w:p>
-    <w:p>
-      <w:r>
-        <w:t>Por cada criterio hay que indicar el nombre, una breve descripción, y el tipo de valor a asignar al criterio.</w:t>
-      </w:r>
-      <w:r>
-        <w:t xml:space="preserve"> El número de criterios no puede ser inferior a 20.</w:t>
-      </w:r>
-    </w:p>
-    <w:p>
-      <w:r>
-        <w:t>Por ejemplo, si</w:t>
-      </w:r>
-      <w:r>
-        <w:t xml:space="preserve"> se comparan dos herramientas CASE, un criterio </w:t>
-      </w:r>
-      <w:r>
-        <w:t xml:space="preserve">podría ser </w:t>
-      </w:r>
-      <w:r>
-        <w:t xml:space="preserve">el autor, entonces en este apartado se podría </w:t>
-      </w:r>
-      <w:r>
-        <w:t>incluir</w:t>
-      </w:r>
-      <w:r>
-        <w:t xml:space="preserve"> este texto:</w:t>
-      </w:r>
-    </w:p>
-    <w:p>
-      <w:pPr>
-        <w:rPr>
-          <w:i/>
-        </w:rPr>
-      </w:pPr>
-      <w:r>
-        <w:rPr>
-          <w:i/>
-        </w:rPr>
-        <w:t>3.1</w:t>
-      </w:r>
-      <w:r>
-        <w:rPr>
-          <w:i/>
-        </w:rPr>
-        <w:t>.1</w:t>
-      </w:r>
-      <w:r>
-        <w:rPr>
-          <w:i/>
-        </w:rPr>
+      <w:bookmarkEnd w:id="15"/>
+    </w:p>
+    <w:p>
+      <w:bookmarkStart w:id="16" w:name="_GoBack"/>
+      <w:bookmarkEnd w:id="16"/>
+    </w:p>
+    <w:p>
+      <w:pPr>
+        <w:pStyle w:val="Heading2"/>
+      </w:pPr>
+      <w:bookmarkStart w:id="17" w:name="_Toc445388864"/>
+      <w:r>
+        <w:lastRenderedPageBreak/>
+        <w:t>3.3 Categoría C</w:t>
+      </w:r>
+      <w:r>
+        <w:t xml:space="preserve">: </w:t>
+      </w:r>
+      <w:bookmarkEnd w:id="17"/>
+      <w:r>
+        <w:t>Facilidad de uso</w:t>
+      </w:r>
+    </w:p>
+    <w:p>
+      <w:pPr>
+        <w:pStyle w:val="Heading3"/>
+      </w:pPr>
+      <w:bookmarkStart w:id="18" w:name="_Toc445388865"/>
+      <w:r>
+        <w:t xml:space="preserve">3.3.1 Criterio </w:t>
+      </w:r>
+      <w:r>
+        <w:t>C</w:t>
+      </w:r>
+      <w:r>
+        <w:t xml:space="preserve">.1: </w:t>
+      </w:r>
+      <w:bookmarkEnd w:id="18"/>
+      <w:r>
+        <w:t>Usabilidad</w:t>
+      </w:r>
+    </w:p>
+    <w:p>
+      <w:r>
+        <w:t>Descripción: facilidad de uso y experiencia requerida por el usuario para la correcta manipulación del programa.</w:t>
+      </w:r>
+    </w:p>
+    <w:p>
+      <w:r>
+        <w:t>Tipo: texto libre.</w:t>
+      </w:r>
+    </w:p>
+    <w:p>
+      <w:pPr>
+        <w:pStyle w:val="Heading3"/>
+      </w:pPr>
+      <w:bookmarkStart w:id="19" w:name="_Toc445388866"/>
+      <w:r>
+        <w:t>3.3.2 Criterio C</w:t>
+      </w:r>
+      <w:r>
+        <w:t xml:space="preserve">.2: </w:t>
+      </w:r>
+      <w:bookmarkEnd w:id="19"/>
+      <w:r>
+        <w:t>Interfaz</w:t>
+      </w:r>
+    </w:p>
+    <w:p>
+      <w:r>
+        <w:t xml:space="preserve">Descripción: nivel de </w:t>
+      </w:r>
+      <w:proofErr w:type="spellStart"/>
+      <w:r>
+        <w:t>intuitividad</w:t>
+      </w:r>
+      <w:proofErr w:type="spellEnd"/>
+      <w:r>
+        <w:t xml:space="preserve"> de la interfaz de usuario.</w:t>
+      </w:r>
+    </w:p>
+    <w:p>
+      <w:r>
+        <w:t>Tipo: texto libre.</w:t>
+      </w:r>
+    </w:p>
+    <w:p>
+      <w:pPr>
+        <w:pStyle w:val="Heading3"/>
+      </w:pPr>
+      <w:bookmarkStart w:id="20" w:name="_Toc445388867"/>
+      <w:r>
+        <w:t>3.3.3 Criterio C.3</w:t>
+      </w:r>
+      <w:r>
+        <w:t xml:space="preserve">: </w:t>
+      </w:r>
+      <w:bookmarkEnd w:id="20"/>
+      <w:r>
+        <w:t>Curva de aprendizaje</w:t>
+      </w:r>
+    </w:p>
+    <w:p>
+      <w:r>
+        <w:t>Descripción: tiempo y esfuerzo requerido para aprender a aprovechar el software partiendo de cero.</w:t>
+      </w:r>
+    </w:p>
+    <w:p>
+      <w:r>
+        <w:t>Tipo: texto libre.</w:t>
+      </w:r>
+    </w:p>
+    <w:p>
+      <w:pPr>
+        <w:pStyle w:val="Heading3"/>
+      </w:pPr>
+      <w:r>
+        <w:t>3.3.</w:t>
+      </w:r>
+      <w:r>
+        <w:t>4</w:t>
+      </w:r>
+      <w:r>
+        <w:t xml:space="preserve"> Criterio C.</w:t>
+      </w:r>
+      <w:r>
+        <w:t>4</w:t>
+      </w:r>
+      <w:r>
+        <w:t xml:space="preserve">: </w:t>
+      </w:r>
+      <w:r>
+        <w:t>Documentación</w:t>
+      </w:r>
+    </w:p>
+    <w:p>
+      <w:pPr>
+        <w:pStyle w:val="ListParagraph"/>
+        <w:numPr>
+          <w:ilvl w:val="0"/>
+          <w:numId w:val="5"/>
+        </w:numPr>
+      </w:pPr>
+      <w:r>
+        <w:t>C4.1 Documentación Oficial</w:t>
+      </w:r>
+    </w:p>
+    <w:p>
+      <w:pPr>
+        <w:pStyle w:val="ListParagraph"/>
+      </w:pPr>
+      <w:r>
+        <w:t>Descripción: calidad y cantidad de documentación ofrecida por la desarrolladora del software.</w:t>
+      </w:r>
+    </w:p>
+    <w:p>
+      <w:pPr>
+        <w:pStyle w:val="ListParagraph"/>
+      </w:pPr>
+      <w:r>
+        <w:t>Tipo: texto abierto.</w:t>
+      </w:r>
+    </w:p>
+    <w:p>
+      <w:pPr>
+        <w:pStyle w:val="ListParagraph"/>
+        <w:numPr>
+          <w:ilvl w:val="0"/>
+          <w:numId w:val="5"/>
+        </w:numPr>
+      </w:pPr>
+      <w:r>
+        <w:t>C4.2 Documentación no oficial</w:t>
+      </w:r>
+    </w:p>
+    <w:p>
+      <w:pPr>
+        <w:pStyle w:val="ListParagraph"/>
+      </w:pPr>
+      <w:r>
+        <w:t>Descripción: calidad y cantidad de documentación existente en internet (guías, tutoriales, cursos, etc.).</w:t>
+      </w:r>
+      <w:r>
+        <w:br w:type="page"/>
+      </w:r>
+    </w:p>
+    <w:p>
+      <w:pPr>
+        <w:pStyle w:val="Heading1"/>
+      </w:pPr>
+      <w:bookmarkStart w:id="21" w:name="_Toc445388868"/>
+      <w:r>
+        <w:lastRenderedPageBreak/>
+        <w:t xml:space="preserve">4. </w:t>
+      </w:r>
+      <w:r>
+        <w:t>Evaluación de los criterios por tecnología</w:t>
+      </w:r>
+      <w:bookmarkEnd w:id="21"/>
+    </w:p>
+    <w:p>
+      <w:pPr>
+        <w:pStyle w:val="Heading2"/>
+      </w:pPr>
+      <w:bookmarkStart w:id="22" w:name="_Toc445388869"/>
+      <w:r>
+        <w:t>4</w:t>
+      </w:r>
+      <w:r>
+        <w:t xml:space="preserve">.1 </w:t>
+      </w:r>
+      <w:r>
+        <w:t>Evaluación de los criterios para la tecnología 1</w:t>
+      </w:r>
+      <w:bookmarkEnd w:id="22"/>
+    </w:p>
+    <w:p>
+      <w:r>
+        <w:t>Debe incluir al  menos una tabla con la siguiente estructura.</w:t>
+      </w:r>
+    </w:p>
+    <w:tbl>
+      <w:tblPr>
+        <w:tblStyle w:val="TableGrid"/>
+        <w:tblW w:w="0" w:type="auto"/>
+        <w:tblLook w:val="04A0" w:firstRow="1" w:lastRow="0" w:firstColumn="1" w:lastColumn="0" w:noHBand="0" w:noVBand="1"/>
+      </w:tblPr>
+      <w:tblGrid>
+        <w:gridCol w:w="4247"/>
+        <w:gridCol w:w="4247"/>
+      </w:tblGrid>
+      <w:tr>
+        <w:tc>
+          <w:tcPr>
+            <w:tcW w:w="4247" w:type="dxa"/>
+          </w:tcPr>
+          <w:p>
+            <w:r>
+              <w:t>CRITERIOS</w:t>
+            </w:r>
+          </w:p>
+        </w:tc>
+        <w:tc>
+          <w:tcPr>
+            <w:tcW w:w="4247" w:type="dxa"/>
+          </w:tcPr>
+          <w:p>
+            <w:r>
+              <w:t>EVALUACIÓN</w:t>
+            </w:r>
+          </w:p>
+        </w:tc>
+      </w:tr>
+      <w:tr>
+        <w:tc>
+          <w:tcPr>
+            <w:tcW w:w="4247" w:type="dxa"/>
+          </w:tcPr>
+          <w:p>
+            <w:r>
+              <w:t>Criterio A.1: Nombre</w:t>
+            </w:r>
+          </w:p>
+        </w:tc>
+        <w:tc>
+          <w:tcPr>
+            <w:tcW w:w="4247" w:type="dxa"/>
+          </w:tcPr>
+          <w:p/>
+        </w:tc>
+      </w:tr>
+      <w:tr>
+        <w:tc>
+          <w:tcPr>
+            <w:tcW w:w="4247" w:type="dxa"/>
+          </w:tcPr>
+          <w:p>
+            <w:r>
+              <w:t>Criterio A.2: Nombre</w:t>
+            </w:r>
+          </w:p>
+        </w:tc>
+        <w:tc>
+          <w:tcPr>
+            <w:tcW w:w="4247" w:type="dxa"/>
+          </w:tcPr>
+          <w:p/>
+        </w:tc>
+      </w:tr>
+      <w:tr>
+        <w:tc>
+          <w:tcPr>
+            <w:tcW w:w="4247" w:type="dxa"/>
+          </w:tcPr>
+          <w:p>
+            <w:r>
+              <w:t xml:space="preserve">Criterio </w:t>
+            </w:r>
+            <w:proofErr w:type="spellStart"/>
+            <w:r>
+              <w:t>A.n</w:t>
+            </w:r>
+            <w:proofErr w:type="spellEnd"/>
+            <w:r>
+              <w:t>: Nombre</w:t>
+            </w:r>
+          </w:p>
+        </w:tc>
+        <w:tc>
+          <w:tcPr>
+            <w:tcW w:w="4247" w:type="dxa"/>
+          </w:tcPr>
+          <w:p/>
+        </w:tc>
+      </w:tr>
+      <w:tr>
+        <w:tc>
+          <w:tcPr>
+            <w:tcW w:w="4247" w:type="dxa"/>
+          </w:tcPr>
+          <w:p>
+            <w:r>
+              <w:t>…</w:t>
+            </w:r>
+          </w:p>
+        </w:tc>
+        <w:tc>
+          <w:tcPr>
+            <w:tcW w:w="4247" w:type="dxa"/>
+          </w:tcPr>
+          <w:p/>
+        </w:tc>
+      </w:tr>
+      <w:tr>
+        <w:tc>
+          <w:tcPr>
+            <w:tcW w:w="4247" w:type="dxa"/>
+          </w:tcPr>
+          <w:p>
+            <w:r>
+              <w:t xml:space="preserve">Criterio </w:t>
+            </w:r>
+            <w:r>
+              <w:t>B.1: Nombre</w:t>
+            </w:r>
+          </w:p>
+        </w:tc>
+        <w:tc>
+          <w:tcPr>
+            <w:tcW w:w="4247" w:type="dxa"/>
+          </w:tcPr>
+          <w:p/>
+        </w:tc>
+      </w:tr>
+      <w:tr>
+        <w:tc>
+          <w:tcPr>
+            <w:tcW w:w="4247" w:type="dxa"/>
+          </w:tcPr>
+          <w:p>
+            <w:r>
+              <w:t>Criterio B.2: Nombre</w:t>
+            </w:r>
+          </w:p>
+        </w:tc>
+        <w:tc>
+          <w:tcPr>
+            <w:tcW w:w="4247" w:type="dxa"/>
+          </w:tcPr>
+          <w:p/>
+        </w:tc>
+      </w:tr>
+      <w:tr>
+        <w:tc>
+          <w:tcPr>
+            <w:tcW w:w="4247" w:type="dxa"/>
+          </w:tcPr>
+          <w:p>
+            <w:r>
+              <w:t>…</w:t>
+            </w:r>
+          </w:p>
+        </w:tc>
+        <w:tc>
+          <w:tcPr>
+            <w:tcW w:w="4247" w:type="dxa"/>
+          </w:tcPr>
+          <w:p/>
+        </w:tc>
+      </w:tr>
+    </w:tbl>
+    <w:p/>
+    <w:p>
+      <w:r>
+        <w:t>Y algunos comentarios aclaratorios sobre aquellos criterios cuyo valor indicado en la tabla no sea suficiente para entenderlo.</w:t>
+      </w:r>
+    </w:p>
+    <w:p>
+      <w:r>
+        <w:t>L</w:t>
+      </w:r>
+      <w:r>
+        <w:t>a tabla anterior es obligatoria y deben completarla los autores del trabajo,</w:t>
+      </w:r>
+      <w:r>
+        <w:t xml:space="preserve"> aunque se pueden incluir otros gráficos </w:t>
+      </w:r>
+      <w:r>
+        <w:t>o tablas complementarias copiadas y pegadas desde diversas</w:t>
+      </w:r>
+      <w:r>
+        <w:t xml:space="preserve"> fuentes de información, siempre que debajo de cada uno se indique la fuente (al menos la URL).</w:t>
+      </w:r>
+    </w:p>
+    <w:p/>
+    <w:p>
+      <w:pPr>
+        <w:pStyle w:val="Heading2"/>
+      </w:pPr>
+      <w:bookmarkStart w:id="23" w:name="_Toc445388870"/>
+      <w:r>
+        <w:t>4</w:t>
+      </w:r>
+      <w:r>
+        <w:t>.</w:t>
+      </w:r>
+      <w:r>
+        <w:t>2</w:t>
+      </w:r>
+      <w:r>
         <w:t xml:space="preserve"> </w:t>
       </w:r>
       <w:r>
-        <w:rPr>
-          <w:i/>
-        </w:rPr>
-        <w:t>Criterio</w:t>
-      </w:r>
-      <w:r>
-        <w:rPr>
-          <w:i/>
-        </w:rPr>
-        <w:t xml:space="preserve"> A.1</w:t>
-      </w:r>
-      <w:r>
-        <w:rPr>
-          <w:i/>
-        </w:rPr>
-        <w:t xml:space="preserve">: </w:t>
-      </w:r>
-      <w:r>
-        <w:rPr>
-          <w:i/>
-        </w:rPr>
-        <w:t>Autor de la herramienta</w:t>
-      </w:r>
-    </w:p>
-    <w:p>
-      <w:pPr>
-        <w:rPr>
-          <w:i/>
-        </w:rPr>
-      </w:pPr>
-      <w:r>
-        <w:rPr>
-          <w:i/>
-        </w:rPr>
-        <w:t>Nombre del criterio: Autor.</w:t>
-      </w:r>
-    </w:p>
-    <w:p>
-      <w:pPr>
-        <w:rPr>
-          <w:i/>
-        </w:rPr>
-      </w:pPr>
-      <w:r>
-        <w:rPr>
-          <w:i/>
-        </w:rPr>
-        <w:t>Descripción:</w:t>
-      </w:r>
-      <w:r>
-        <w:rPr>
-          <w:i/>
-        </w:rPr>
-        <w:t xml:space="preserve"> Nombre de la persona, institución o empresa que ha creado la herramienta.</w:t>
-      </w:r>
-    </w:p>
-    <w:p>
-      <w:pPr>
-        <w:rPr>
-          <w:i/>
-        </w:rPr>
-      </w:pPr>
-      <w:r>
-        <w:rPr>
-          <w:i/>
-        </w:rPr>
-        <w:t>Tipo de valor:</w:t>
-      </w:r>
-      <w:r>
-        <w:rPr>
-          <w:i/>
-        </w:rPr>
-        <w:t xml:space="preserve"> Texto libre.</w:t>
-      </w:r>
+        <w:t>Evaluación de los criterios para la tecnología 2</w:t>
+      </w:r>
+      <w:bookmarkEnd w:id="23"/>
     </w:p>
     <w:p/>
-    <w:p>
-      <w:r>
-        <w:t xml:space="preserve">Otro ejemplo de criterio </w:t>
-      </w:r>
-      <w:r>
-        <w:t>con valor Si/No</w:t>
-      </w:r>
-      <w:r>
-        <w:t>:</w:t>
-      </w:r>
-    </w:p>
-    <w:p>
-      <w:pPr>
-        <w:rPr>
-          <w:i/>
-        </w:rPr>
-      </w:pPr>
-      <w:r>
-        <w:rPr>
-          <w:i/>
-        </w:rPr>
-        <w:t>3.1</w:t>
-      </w:r>
-      <w:r>
-        <w:rPr>
-          <w:i/>
-        </w:rPr>
-        <w:t>.1</w:t>
-      </w:r>
-      <w:r>
-        <w:rPr>
-          <w:i/>
-        </w:rPr>
-        <w:t xml:space="preserve"> </w:t>
-      </w:r>
-      <w:r>
-        <w:rPr>
-          <w:i/>
-        </w:rPr>
-        <w:t>Criterio</w:t>
-      </w:r>
-      <w:r>
-        <w:rPr>
-          <w:i/>
-        </w:rPr>
-        <w:t xml:space="preserve"> </w:t>
-      </w:r>
-      <w:r>
-        <w:rPr>
-          <w:i/>
-        </w:rPr>
-        <w:t>A</w:t>
-      </w:r>
-      <w:r>
-        <w:rPr>
-          <w:i/>
-        </w:rPr>
-        <w:t>.1</w:t>
-      </w:r>
-      <w:r>
-        <w:rPr>
-          <w:i/>
-        </w:rPr>
-        <w:t>: Generación de código Java</w:t>
-      </w:r>
-    </w:p>
-    <w:p>
-      <w:pPr>
-        <w:rPr>
-          <w:i/>
-        </w:rPr>
-      </w:pPr>
-      <w:r>
-        <w:rPr>
-          <w:i/>
-        </w:rPr>
-        <w:t>Nombre del criterio: Generación código Java</w:t>
-      </w:r>
-      <w:r>
-        <w:rPr>
-          <w:i/>
-        </w:rPr>
-        <w:t>.</w:t>
-      </w:r>
-    </w:p>
-    <w:p>
-      <w:pPr>
-        <w:rPr>
-          <w:i/>
-        </w:rPr>
-      </w:pPr>
-      <w:r>
-        <w:rPr>
-          <w:i/>
-        </w:rPr>
-        <w:t xml:space="preserve">Descripción: </w:t>
-      </w:r>
-      <w:r>
-        <w:rPr>
-          <w:i/>
-        </w:rPr>
-        <w:t>Indi</w:t>
-      </w:r>
-      <w:r>
-        <w:rPr>
-          <w:i/>
-        </w:rPr>
-        <w:t>c</w:t>
-      </w:r>
-      <w:r>
-        <w:rPr>
-          <w:i/>
-        </w:rPr>
-        <w:t>a si la herramienta CASE incluye funcionalidad para generar archivos fuente .java a partir de diagramas de clase</w:t>
-      </w:r>
-      <w:r>
-        <w:rPr>
-          <w:i/>
-        </w:rPr>
-        <w:t>.</w:t>
-      </w:r>
-    </w:p>
-    <w:p>
-      <w:pPr>
-        <w:rPr>
-          <w:i/>
-        </w:rPr>
-      </w:pPr>
-      <w:r>
-        <w:rPr>
-          <w:i/>
-        </w:rPr>
-        <w:t>Tipo de valor:</w:t>
-      </w:r>
-      <w:r>
-        <w:rPr>
-          <w:i/>
-        </w:rPr>
-        <w:t xml:space="preserve"> Booleano (Si/No)</w:t>
-      </w:r>
-      <w:r>
-        <w:rPr>
-          <w:i/>
-        </w:rPr>
-        <w:t>.</w:t>
-      </w:r>
-    </w:p>
-    <w:p/>
-    <w:p>
-      <w:r>
-        <w:t>Otro ejemplo</w:t>
-      </w:r>
-      <w:r>
-        <w:t xml:space="preserve"> de criterio con valor numérico</w:t>
-      </w:r>
-      <w:r>
-        <w:t>:</w:t>
-      </w:r>
-    </w:p>
-    <w:p>
-      <w:pPr>
-        <w:rPr>
-          <w:i/>
-        </w:rPr>
-      </w:pPr>
-      <w:r>
-        <w:rPr>
-          <w:i/>
-        </w:rPr>
-        <w:t>3.1</w:t>
-      </w:r>
-      <w:r>
-        <w:rPr>
-          <w:i/>
-        </w:rPr>
-        <w:t>.1</w:t>
-      </w:r>
-      <w:r>
-        <w:rPr>
-          <w:i/>
-        </w:rPr>
-        <w:t xml:space="preserve"> </w:t>
-      </w:r>
-      <w:r>
-        <w:rPr>
-          <w:i/>
-        </w:rPr>
-        <w:t>Criterio</w:t>
-      </w:r>
-      <w:r>
-        <w:rPr>
-          <w:i/>
-        </w:rPr>
-        <w:t xml:space="preserve"> </w:t>
-      </w:r>
-      <w:r>
-        <w:rPr>
-          <w:i/>
-        </w:rPr>
-        <w:t>A</w:t>
-      </w:r>
-      <w:r>
-        <w:rPr>
-          <w:i/>
-        </w:rPr>
-        <w:t>.1</w:t>
-      </w:r>
-      <w:r>
-        <w:rPr>
-          <w:i/>
-        </w:rPr>
-        <w:t>: Número de proyectos simultáneos</w:t>
-      </w:r>
-    </w:p>
-    <w:p>
-      <w:pPr>
-        <w:rPr>
-          <w:i/>
-        </w:rPr>
-      </w:pPr>
-      <w:r>
-        <w:rPr>
-          <w:i/>
-        </w:rPr>
-        <w:t xml:space="preserve">Nombre del criterio: </w:t>
-      </w:r>
-      <w:r>
-        <w:rPr>
-          <w:i/>
-        </w:rPr>
-        <w:t>Proyectos simultáneos</w:t>
-      </w:r>
-      <w:r>
-        <w:rPr>
-          <w:i/>
-        </w:rPr>
-        <w:t>.</w:t>
-      </w:r>
-    </w:p>
-    <w:p>
-      <w:pPr>
-        <w:rPr>
-          <w:i/>
-        </w:rPr>
-      </w:pPr>
-      <w:r>
-        <w:rPr>
-          <w:i/>
-        </w:rPr>
-        <w:t xml:space="preserve">Descripción: </w:t>
-      </w:r>
-      <w:r>
-        <w:rPr>
-          <w:i/>
-        </w:rPr>
-        <w:t>Indi</w:t>
-      </w:r>
-      <w:r>
-        <w:rPr>
-          <w:i/>
-        </w:rPr>
-        <w:t>c</w:t>
-      </w:r>
-      <w:r>
-        <w:rPr>
-          <w:i/>
-        </w:rPr>
-        <w:t xml:space="preserve">a </w:t>
-      </w:r>
-      <w:r>
-        <w:rPr>
-          <w:i/>
-        </w:rPr>
-        <w:t>el número máximo de proyectos de modelado que deja tener abiertos la herramienta de forma simultánea</w:t>
-      </w:r>
-      <w:r>
-        <w:rPr>
-          <w:i/>
-        </w:rPr>
-        <w:t>.</w:t>
-      </w:r>
-    </w:p>
-    <w:p>
-      <w:pPr>
-        <w:rPr>
-          <w:i/>
-        </w:rPr>
-      </w:pPr>
-      <w:r>
-        <w:rPr>
-          <w:i/>
-        </w:rPr>
-        <w:t>Tipo de valor:</w:t>
-      </w:r>
-      <w:r>
-        <w:rPr>
-          <w:i/>
-        </w:rPr>
-        <w:t xml:space="preserve"> Numérico</w:t>
-      </w:r>
-      <w:r>
-        <w:rPr>
-          <w:i/>
-        </w:rPr>
-        <w:t>.</w:t>
-      </w:r>
-    </w:p>
-    <w:p/>
-    <w:p>
-      <w:pPr>
-        <w:pStyle w:val="Ttulo3"/>
-      </w:pPr>
-      <w:bookmarkStart w:id="11" w:name="_Toc445388858"/>
-      <w:r>
-        <w:t>3.1.2 Criterio A.2</w:t>
-      </w:r>
-      <w:r>
-        <w:t>: Nombre</w:t>
-      </w:r>
-      <w:bookmarkEnd w:id="11"/>
-    </w:p>
-    <w:p>
-      <w:pPr>
-        <w:pStyle w:val="Ttulo3"/>
-      </w:pPr>
-      <w:bookmarkStart w:id="12" w:name="_Toc445388859"/>
-      <w:r>
-        <w:t>3.</w:t>
-      </w:r>
-      <w:r>
-        <w:t>1</w:t>
-      </w:r>
-      <w:proofErr w:type="gramStart"/>
-      <w:r>
-        <w:t>.n</w:t>
-      </w:r>
-      <w:proofErr w:type="gramEnd"/>
-      <w:r>
-        <w:t xml:space="preserve"> Criterio </w:t>
-      </w:r>
-      <w:proofErr w:type="spellStart"/>
-      <w:r>
-        <w:t>A.n</w:t>
-      </w:r>
-      <w:proofErr w:type="spellEnd"/>
-      <w:r>
-        <w:t>: Nombre</w:t>
-      </w:r>
-      <w:bookmarkEnd w:id="12"/>
-    </w:p>
-    <w:p/>
-    <w:p>
-      <w:pPr>
-        <w:pStyle w:val="Ttulo2"/>
-      </w:pPr>
-      <w:bookmarkStart w:id="13" w:name="_Toc445388860"/>
-      <w:r>
-        <w:t>3.2 Categoría B: Nombre</w:t>
-      </w:r>
-      <w:bookmarkEnd w:id="13"/>
-    </w:p>
-    <w:p/>
-    <w:p>
-      <w:pPr>
-        <w:pStyle w:val="Ttulo3"/>
-      </w:pPr>
-      <w:bookmarkStart w:id="14" w:name="_Toc445388861"/>
-      <w:r>
-        <w:t>3.2.1 Criterio B.1: Nombre</w:t>
-      </w:r>
-      <w:bookmarkEnd w:id="14"/>
-    </w:p>
-    <w:p>
-      <w:pPr>
-        <w:pStyle w:val="Ttulo3"/>
-      </w:pPr>
-      <w:bookmarkStart w:id="15" w:name="_Toc445388862"/>
-      <w:r>
-        <w:t>3.2.2 Criterio B.2: Nombre</w:t>
-      </w:r>
-      <w:bookmarkEnd w:id="15"/>
-    </w:p>
-    <w:p>
-      <w:pPr>
-        <w:pStyle w:val="Ttulo3"/>
-      </w:pPr>
-      <w:bookmarkStart w:id="16" w:name="_Toc445388863"/>
-      <w:r>
-        <w:t>3.2</w:t>
-      </w:r>
-      <w:proofErr w:type="gramStart"/>
-      <w:r>
-        <w:t>.n</w:t>
-      </w:r>
-      <w:proofErr w:type="gramEnd"/>
-      <w:r>
-        <w:t xml:space="preserve"> Criterio </w:t>
-      </w:r>
-      <w:proofErr w:type="spellStart"/>
-      <w:r>
-        <w:t>B.n</w:t>
-      </w:r>
-      <w:proofErr w:type="spellEnd"/>
-      <w:r>
-        <w:t>: Nombre</w:t>
-      </w:r>
-      <w:bookmarkEnd w:id="16"/>
-    </w:p>
-    <w:p/>
-    <w:p>
-      <w:pPr>
-        <w:pStyle w:val="Ttulo2"/>
-      </w:pPr>
-      <w:bookmarkStart w:id="17" w:name="_Toc445388864"/>
-      <w:r>
-        <w:t>3.3 Categoría Z</w:t>
-      </w:r>
-      <w:r>
-        <w:t>: Nombre</w:t>
-      </w:r>
-      <w:bookmarkEnd w:id="17"/>
-    </w:p>
-    <w:p/>
-    <w:p>
-      <w:pPr>
-        <w:pStyle w:val="Ttulo3"/>
-      </w:pPr>
-      <w:bookmarkStart w:id="18" w:name="_Toc445388865"/>
-      <w:r>
-        <w:t>3.3.1 Criterio Z</w:t>
-      </w:r>
-      <w:r>
-        <w:t>.1: Nombre</w:t>
-      </w:r>
-      <w:bookmarkEnd w:id="18"/>
-    </w:p>
-    <w:p>
-      <w:pPr>
-        <w:pStyle w:val="Ttulo3"/>
-      </w:pPr>
-      <w:bookmarkStart w:id="19" w:name="_Toc445388866"/>
-      <w:r>
-        <w:t>3.3.2 Criterio Z</w:t>
-      </w:r>
-      <w:r>
-        <w:t>.2: Nombre</w:t>
-      </w:r>
-      <w:bookmarkEnd w:id="19"/>
-    </w:p>
-    <w:p>
-      <w:pPr>
-        <w:pStyle w:val="Ttulo3"/>
-      </w:pPr>
-      <w:bookmarkStart w:id="20" w:name="_Toc445388867"/>
-      <w:r>
-        <w:t>3.3</w:t>
-      </w:r>
-      <w:proofErr w:type="gramStart"/>
-      <w:r>
-        <w:t>.n</w:t>
-      </w:r>
-      <w:proofErr w:type="gramEnd"/>
-      <w:r>
-        <w:t xml:space="preserve"> Criterio </w:t>
-      </w:r>
-      <w:proofErr w:type="spellStart"/>
-      <w:r>
-        <w:t>Z</w:t>
-      </w:r>
-      <w:r>
-        <w:t>.n</w:t>
-      </w:r>
-      <w:proofErr w:type="spellEnd"/>
-      <w:r>
-        <w:t>: Nombre</w:t>
-      </w:r>
-      <w:bookmarkEnd w:id="20"/>
-    </w:p>
     <w:p/>
     <w:p>
       <w:pPr>
@@ -3201,275 +3222,7 @@
     </w:p>
     <w:p>
       <w:pPr>
-        <w:pStyle w:val="Ttulo1"/>
-      </w:pPr>
-      <w:bookmarkStart w:id="21" w:name="_Toc445388868"/>
-      <w:r>
-        <w:lastRenderedPageBreak/>
-        <w:t xml:space="preserve">4. </w:t>
-      </w:r>
-      <w:r>
-        <w:t>Evaluación de los criterios por tecnología</w:t>
-      </w:r>
-      <w:bookmarkEnd w:id="21"/>
-    </w:p>
-    <w:p>
-      <w:pPr>
-        <w:pStyle w:val="Ttulo2"/>
-      </w:pPr>
-      <w:bookmarkStart w:id="22" w:name="_Toc445388869"/>
-      <w:r>
-        <w:t>4</w:t>
-      </w:r>
-      <w:r>
-        <w:t xml:space="preserve">.1 </w:t>
-      </w:r>
-      <w:r>
-        <w:t>Evaluación de los criterios para la tecnología 1</w:t>
-      </w:r>
-      <w:bookmarkEnd w:id="22"/>
-    </w:p>
-    <w:p>
-      <w:r>
-        <w:t>Debe incluir al  menos una tabla con la siguiente estructura.</w:t>
-      </w:r>
-    </w:p>
-    <w:tbl>
-      <w:tblPr>
-        <w:tblStyle w:val="Tablaconcuadrcula"/>
-        <w:tblW w:w="0" w:type="auto"/>
-        <w:tblLook w:val="04A0" w:firstRow="1" w:lastRow="0" w:firstColumn="1" w:lastColumn="0" w:noHBand="0" w:noVBand="1"/>
-      </w:tblPr>
-      <w:tblGrid>
-        <w:gridCol w:w="4247"/>
-        <w:gridCol w:w="4247"/>
-      </w:tblGrid>
-      <w:tr>
-        <w:tc>
-          <w:tcPr>
-            <w:tcW w:w="4247" w:type="dxa"/>
-          </w:tcPr>
-          <w:p>
-            <w:r>
-              <w:t>CRITERIOS</w:t>
-            </w:r>
-          </w:p>
-        </w:tc>
-        <w:tc>
-          <w:tcPr>
-            <w:tcW w:w="4247" w:type="dxa"/>
-          </w:tcPr>
-          <w:p>
-            <w:r>
-              <w:t>EVALUACIÓN</w:t>
-            </w:r>
-          </w:p>
-        </w:tc>
-      </w:tr>
-      <w:tr>
-        <w:tc>
-          <w:tcPr>
-            <w:tcW w:w="4247" w:type="dxa"/>
-          </w:tcPr>
-          <w:p>
-            <w:r>
-              <w:t>Criterio A.1: Nombre</w:t>
-            </w:r>
-          </w:p>
-        </w:tc>
-        <w:tc>
-          <w:tcPr>
-            <w:tcW w:w="4247" w:type="dxa"/>
-          </w:tcPr>
-          <w:p/>
-        </w:tc>
-      </w:tr>
-      <w:tr>
-        <w:tc>
-          <w:tcPr>
-            <w:tcW w:w="4247" w:type="dxa"/>
-          </w:tcPr>
-          <w:p>
-            <w:r>
-              <w:t>Criterio A.2: Nombre</w:t>
-            </w:r>
-          </w:p>
-        </w:tc>
-        <w:tc>
-          <w:tcPr>
-            <w:tcW w:w="4247" w:type="dxa"/>
-          </w:tcPr>
-          <w:p/>
-        </w:tc>
-      </w:tr>
-      <w:tr>
-        <w:tc>
-          <w:tcPr>
-            <w:tcW w:w="4247" w:type="dxa"/>
-          </w:tcPr>
-          <w:p>
-            <w:r>
-              <w:t xml:space="preserve">Criterio </w:t>
-            </w:r>
-            <w:proofErr w:type="spellStart"/>
-            <w:r>
-              <w:t>A.n</w:t>
-            </w:r>
-            <w:proofErr w:type="spellEnd"/>
-            <w:r>
-              <w:t>: Nombre</w:t>
-            </w:r>
-          </w:p>
-        </w:tc>
-        <w:tc>
-          <w:tcPr>
-            <w:tcW w:w="4247" w:type="dxa"/>
-          </w:tcPr>
-          <w:p/>
-        </w:tc>
-      </w:tr>
-      <w:tr>
-        <w:tc>
-          <w:tcPr>
-            <w:tcW w:w="4247" w:type="dxa"/>
-          </w:tcPr>
-          <w:p>
-            <w:r>
-              <w:t>…</w:t>
-            </w:r>
-          </w:p>
-        </w:tc>
-        <w:tc>
-          <w:tcPr>
-            <w:tcW w:w="4247" w:type="dxa"/>
-          </w:tcPr>
-          <w:p/>
-        </w:tc>
-      </w:tr>
-      <w:tr>
-        <w:tc>
-          <w:tcPr>
-            <w:tcW w:w="4247" w:type="dxa"/>
-          </w:tcPr>
-          <w:p>
-            <w:r>
-              <w:t xml:space="preserve">Criterio </w:t>
-            </w:r>
-            <w:r>
-              <w:t>B.1: Nombre</w:t>
-            </w:r>
-          </w:p>
-        </w:tc>
-        <w:tc>
-          <w:tcPr>
-            <w:tcW w:w="4247" w:type="dxa"/>
-          </w:tcPr>
-          <w:p/>
-        </w:tc>
-      </w:tr>
-      <w:tr>
-        <w:tc>
-          <w:tcPr>
-            <w:tcW w:w="4247" w:type="dxa"/>
-          </w:tcPr>
-          <w:p>
-            <w:r>
-              <w:t>Criterio B.2: Nombre</w:t>
-            </w:r>
-          </w:p>
-        </w:tc>
-        <w:tc>
-          <w:tcPr>
-            <w:tcW w:w="4247" w:type="dxa"/>
-          </w:tcPr>
-          <w:p/>
-        </w:tc>
-      </w:tr>
-      <w:tr>
-        <w:tc>
-          <w:tcPr>
-            <w:tcW w:w="4247" w:type="dxa"/>
-          </w:tcPr>
-          <w:p>
-            <w:r>
-              <w:t>…</w:t>
-            </w:r>
-          </w:p>
-        </w:tc>
-        <w:tc>
-          <w:tcPr>
-            <w:tcW w:w="4247" w:type="dxa"/>
-          </w:tcPr>
-          <w:p/>
-        </w:tc>
-      </w:tr>
-    </w:tbl>
-    <w:p/>
-    <w:p>
-      <w:r>
-        <w:t>Y algunos comentarios aclaratorios sobre aquellos criterios cuyo valor indicado en la tabla no sea suficiente para entenderlo.</w:t>
-      </w:r>
-    </w:p>
-    <w:p>
-      <w:r>
-        <w:t>L</w:t>
-      </w:r>
-      <w:r>
-        <w:t>a tabla anterior es obligatoria y deben completarla los autores del trabajo,</w:t>
-      </w:r>
-      <w:r>
-        <w:t xml:space="preserve"> aunque se pueden incluir otros gráficos </w:t>
-      </w:r>
-      <w:r>
-        <w:t>o tablas complementarias copiadas y pegadas desde diversas</w:t>
-      </w:r>
-      <w:r>
-        <w:t xml:space="preserve"> fuentes de información, siempre que debajo de cada uno se indique la fuente (al menos la URL).</w:t>
-      </w:r>
-    </w:p>
-    <w:p/>
-    <w:p>
-      <w:pPr>
-        <w:pStyle w:val="Ttulo2"/>
-      </w:pPr>
-      <w:bookmarkStart w:id="23" w:name="_Toc445388870"/>
-      <w:r>
-        <w:t>4</w:t>
-      </w:r>
-      <w:r>
-        <w:t>.</w:t>
-      </w:r>
-      <w:r>
-        <w:t>2</w:t>
-      </w:r>
-      <w:r>
-        <w:t xml:space="preserve"> </w:t>
-      </w:r>
-      <w:r>
-        <w:t>Evaluación de los criterios para la tecnología 2</w:t>
-      </w:r>
-      <w:bookmarkEnd w:id="23"/>
-    </w:p>
-    <w:p/>
-    <w:p/>
-    <w:p>
-      <w:pPr>
-        <w:jc w:val="left"/>
-        <w:rPr>
-          <w:rFonts w:eastAsiaTheme="majorEastAsia"/>
-          <w:b/>
-          <w:color w:val="000000" w:themeColor="text1"/>
-          <w:sz w:val="28"/>
-          <w:szCs w:val="28"/>
-        </w:rPr>
-      </w:pPr>
-      <w:r>
-        <w:br w:type="page"/>
-      </w:r>
-    </w:p>
-    <w:p>
-      <w:pPr>
-        <w:pStyle w:val="Ttulo1"/>
+        <w:pStyle w:val="Heading1"/>
       </w:pPr>
       <w:bookmarkStart w:id="24" w:name="_Toc445388871"/>
       <w:r>
@@ -3512,7 +3265,7 @@
     </w:p>
     <w:tbl>
       <w:tblPr>
-        <w:tblStyle w:val="Tablaconcuadrcula"/>
+        <w:tblStyle w:val="TableGrid"/>
         <w:tblW w:w="0" w:type="auto"/>
         <w:tblLook w:val="04A0" w:firstRow="1" w:lastRow="0" w:firstColumn="1" w:lastColumn="0" w:noHBand="0" w:noVBand="1"/>
       </w:tblPr>
@@ -3760,7 +3513,7 @@
     </w:p>
     <w:p>
       <w:pPr>
-        <w:pStyle w:val="Ttulo1"/>
+        <w:pStyle w:val="Heading1"/>
       </w:pPr>
       <w:bookmarkStart w:id="25" w:name="_Toc445388872"/>
       <w:r>
@@ -3791,7 +3544,7 @@
     </w:p>
     <w:p>
       <w:pPr>
-        <w:pStyle w:val="Ttulo2"/>
+        <w:pStyle w:val="Heading2"/>
       </w:pPr>
       <w:bookmarkStart w:id="26" w:name="_Toc445388873"/>
       <w:r>
@@ -3801,7 +3554,7 @@
     </w:p>
     <w:p>
       <w:pPr>
-        <w:pStyle w:val="Ttulo3"/>
+        <w:pStyle w:val="Heading3"/>
       </w:pPr>
       <w:bookmarkStart w:id="27" w:name="_Toc445388874"/>
       <w:r>
@@ -3863,7 +3616,7 @@
     <w:p/>
     <w:p>
       <w:pPr>
-        <w:pStyle w:val="Ttulo3"/>
+        <w:pStyle w:val="Heading3"/>
       </w:pPr>
       <w:bookmarkStart w:id="28" w:name="_Toc445388875"/>
       <w:r>
@@ -3909,7 +3662,7 @@
     </w:p>
     <w:tbl>
       <w:tblPr>
-        <w:tblStyle w:val="Tablaconcuadrcula"/>
+        <w:tblStyle w:val="TableGrid"/>
         <w:tblW w:w="0" w:type="auto"/>
         <w:tblLook w:val="04A0" w:firstRow="1" w:lastRow="0" w:firstColumn="1" w:lastColumn="0" w:noHBand="0" w:noVBand="1"/>
       </w:tblPr>
@@ -4034,7 +3787,7 @@
     <w:p/>
     <w:p>
       <w:pPr>
-        <w:pStyle w:val="Ttulo2"/>
+        <w:pStyle w:val="Heading2"/>
       </w:pPr>
       <w:bookmarkStart w:id="29" w:name="_Toc445388876"/>
       <w:r>
@@ -4044,7 +3797,7 @@
     </w:p>
     <w:p>
       <w:pPr>
-        <w:pStyle w:val="Ttulo3"/>
+        <w:pStyle w:val="Heading3"/>
       </w:pPr>
       <w:bookmarkStart w:id="30" w:name="_Toc445388877"/>
       <w:r>
@@ -4054,7 +3807,7 @@
     </w:p>
     <w:p>
       <w:pPr>
-        <w:pStyle w:val="Ttulo3"/>
+        <w:pStyle w:val="Heading3"/>
       </w:pPr>
       <w:bookmarkStart w:id="31" w:name="_Toc445388878"/>
       <w:r>
@@ -4085,7 +3838,7 @@
 </file>
 
 <file path=word/endnotes.xml><?xml version="1.0" encoding="utf-8"?>
-<w:endnotes xmlns:wpc="http://schemas.microsoft.com/office/word/2010/wordprocessingCanvas" xmlns:mc="http://schemas.openxmlformats.org/markup-compatibility/2006" xmlns:o="urn:schemas-microsoft-com:office:office" xmlns:r="http://schemas.openxmlformats.org/officeDocument/2006/relationships" xmlns:m="http://schemas.openxmlformats.org/officeDocument/2006/math" xmlns:v="urn:schemas-microsoft-com:vml" xmlns:wp14="http://schemas.microsoft.com/office/word/2010/wordprocessingDrawing" xmlns:wp="http://schemas.openxmlformats.org/drawingml/2006/wordprocessingDrawing" xmlns:w10="urn:schemas-microsoft-com:office:word" xmlns:w="http://schemas.openxmlformats.org/wordprocessingml/2006/main" xmlns:w14="http://schemas.microsoft.com/office/word/2010/wordml" xmlns:w15="http://schemas.microsoft.com/office/word/2012/wordml" xmlns:wpg="http://schemas.microsoft.com/office/word/2010/wordprocessingGroup" xmlns:wpi="http://schemas.microsoft.com/office/word/2010/wordprocessingInk" xmlns:wne="http://schemas.microsoft.com/office/word/2006/wordml" xmlns:wps="http://schemas.microsoft.com/office/word/2010/wordprocessingShape" mc:Ignorable="w14 w15 wp14">
+<w:endnotes xmlns:wpc="http://schemas.microsoft.com/office/word/2010/wordprocessingCanvas" xmlns:cx="http://schemas.microsoft.com/office/drawing/2014/chartex" xmlns:cx1="http://schemas.microsoft.com/office/drawing/2015/9/8/chartex" xmlns:cx2="http://schemas.microsoft.com/office/drawing/2015/10/21/chartex" xmlns:cx3="http://schemas.microsoft.com/office/drawing/2016/5/9/chartex" xmlns:cx4="http://schemas.microsoft.com/office/drawing/2016/5/10/chartex" xmlns:cx5="http://schemas.microsoft.com/office/drawing/2016/5/11/chartex" xmlns:mc="http://schemas.openxmlformats.org/markup-compatibility/2006" xmlns:o="urn:schemas-microsoft-com:office:office" xmlns:r="http://schemas.openxmlformats.org/officeDocument/2006/relationships" xmlns:m="http://schemas.openxmlformats.org/officeDocument/2006/math" xmlns:v="urn:schemas-microsoft-com:vml" xmlns:wp14="http://schemas.microsoft.com/office/word/2010/wordprocessingDrawing" xmlns:wp="http://schemas.openxmlformats.org/drawingml/2006/wordprocessingDrawing" xmlns:w10="urn:schemas-microsoft-com:office:word" xmlns:w="http://schemas.openxmlformats.org/wordprocessingml/2006/main" xmlns:w14="http://schemas.microsoft.com/office/word/2010/wordml" xmlns:w15="http://schemas.microsoft.com/office/word/2012/wordml" xmlns:w16se="http://schemas.microsoft.com/office/word/2015/wordml/symex" xmlns:wpg="http://schemas.microsoft.com/office/word/2010/wordprocessingGroup" xmlns:wpi="http://schemas.microsoft.com/office/word/2010/wordprocessingInk" xmlns:wne="http://schemas.microsoft.com/office/word/2006/wordml" xmlns:wps="http://schemas.microsoft.com/office/word/2010/wordprocessingShape" mc:Ignorable="w14 w15 w16se wp14">
   <w:endnote w:type="separator" w:id="-1">
     <w:p>
       <w:pPr>
@@ -4110,7 +3863,7 @@
 </file>
 
 <file path=word/footer1.xml><?xml version="1.0" encoding="utf-8"?>
-<w:ftr xmlns:wpc="http://schemas.microsoft.com/office/word/2010/wordprocessingCanvas" xmlns:mc="http://schemas.openxmlformats.org/markup-compatibility/2006" xmlns:o="urn:schemas-microsoft-com:office:office" xmlns:r="http://schemas.openxmlformats.org/officeDocument/2006/relationships" xmlns:m="http://schemas.openxmlformats.org/officeDocument/2006/math" xmlns:v="urn:schemas-microsoft-com:vml" xmlns:wp14="http://schemas.microsoft.com/office/word/2010/wordprocessingDrawing" xmlns:wp="http://schemas.openxmlformats.org/drawingml/2006/wordprocessingDrawing" xmlns:w10="urn:schemas-microsoft-com:office:word" xmlns:w="http://schemas.openxmlformats.org/wordprocessingml/2006/main" xmlns:w14="http://schemas.microsoft.com/office/word/2010/wordml" xmlns:w15="http://schemas.microsoft.com/office/word/2012/wordml" xmlns:wpg="http://schemas.microsoft.com/office/word/2010/wordprocessingGroup" xmlns:wpi="http://schemas.microsoft.com/office/word/2010/wordprocessingInk" xmlns:wne="http://schemas.microsoft.com/office/word/2006/wordml" xmlns:wps="http://schemas.microsoft.com/office/word/2010/wordprocessingShape" mc:Ignorable="w14 w15 wp14">
+<w:ftr xmlns:wpc="http://schemas.microsoft.com/office/word/2010/wordprocessingCanvas" xmlns:cx="http://schemas.microsoft.com/office/drawing/2014/chartex" xmlns:cx1="http://schemas.microsoft.com/office/drawing/2015/9/8/chartex" xmlns:cx2="http://schemas.microsoft.com/office/drawing/2015/10/21/chartex" xmlns:cx3="http://schemas.microsoft.com/office/drawing/2016/5/9/chartex" xmlns:cx4="http://schemas.microsoft.com/office/drawing/2016/5/10/chartex" xmlns:cx5="http://schemas.microsoft.com/office/drawing/2016/5/11/chartex" xmlns:mc="http://schemas.openxmlformats.org/markup-compatibility/2006" xmlns:o="urn:schemas-microsoft-com:office:office" xmlns:r="http://schemas.openxmlformats.org/officeDocument/2006/relationships" xmlns:m="http://schemas.openxmlformats.org/officeDocument/2006/math" xmlns:v="urn:schemas-microsoft-com:vml" xmlns:wp14="http://schemas.microsoft.com/office/word/2010/wordprocessingDrawing" xmlns:wp="http://schemas.openxmlformats.org/drawingml/2006/wordprocessingDrawing" xmlns:w10="urn:schemas-microsoft-com:office:word" xmlns:w="http://schemas.openxmlformats.org/wordprocessingml/2006/main" xmlns:w14="http://schemas.microsoft.com/office/word/2010/wordml" xmlns:w15="http://schemas.microsoft.com/office/word/2012/wordml" xmlns:w16se="http://schemas.microsoft.com/office/word/2015/wordml/symex" xmlns:wpg="http://schemas.microsoft.com/office/word/2010/wordprocessingGroup" xmlns:wpi="http://schemas.microsoft.com/office/word/2010/wordprocessingInk" xmlns:wne="http://schemas.microsoft.com/office/word/2006/wordml" xmlns:wps="http://schemas.microsoft.com/office/word/2010/wordprocessingShape" mc:Ignorable="w14 w15 w16se wp14">
   <w:sdt>
     <w:sdtPr>
       <w:id w:val="-1085539132"/>
@@ -4123,7 +3876,7 @@
     <w:sdtContent>
       <w:p>
         <w:pPr>
-          <w:pStyle w:val="Piedepgina"/>
+          <w:pStyle w:val="Footer"/>
           <w:jc w:val="center"/>
         </w:pPr>
         <w:r>
@@ -4139,7 +3892,7 @@
           <w:rPr>
             <w:noProof/>
           </w:rPr>
-          <w:t>2</w:t>
+          <w:t>5</w:t>
         </w:r>
         <w:r>
           <w:fldChar w:fldCharType="end"/>
@@ -4149,14 +3902,14 @@
   </w:sdt>
   <w:p>
     <w:pPr>
-      <w:pStyle w:val="Piedepgina"/>
+      <w:pStyle w:val="Footer"/>
     </w:pPr>
   </w:p>
 </w:ftr>
 </file>
 
 <file path=word/footnotes.xml><?xml version="1.0" encoding="utf-8"?>
-<w:footnotes xmlns:wpc="http://schemas.microsoft.com/office/word/2010/wordprocessingCanvas" xmlns:mc="http://schemas.openxmlformats.org/markup-compatibility/2006" xmlns:o="urn:schemas-microsoft-com:office:office" xmlns:r="http://schemas.openxmlformats.org/officeDocument/2006/relationships" xmlns:m="http://schemas.openxmlformats.org/officeDocument/2006/math" xmlns:v="urn:schemas-microsoft-com:vml" xmlns:wp14="http://schemas.microsoft.com/office/word/2010/wordprocessingDrawing" xmlns:wp="http://schemas.openxmlformats.org/drawingml/2006/wordprocessingDrawing" xmlns:w10="urn:schemas-microsoft-com:office:word" xmlns:w="http://schemas.openxmlformats.org/wordprocessingml/2006/main" xmlns:w14="http://schemas.microsoft.com/office/word/2010/wordml" xmlns:w15="http://schemas.microsoft.com/office/word/2012/wordml" xmlns:wpg="http://schemas.microsoft.com/office/word/2010/wordprocessingGroup" xmlns:wpi="http://schemas.microsoft.com/office/word/2010/wordprocessingInk" xmlns:wne="http://schemas.microsoft.com/office/word/2006/wordml" xmlns:wps="http://schemas.microsoft.com/office/word/2010/wordprocessingShape" mc:Ignorable="w14 w15 wp14">
+<w:footnotes xmlns:wpc="http://schemas.microsoft.com/office/word/2010/wordprocessingCanvas" xmlns:cx="http://schemas.microsoft.com/office/drawing/2014/chartex" xmlns:cx1="http://schemas.microsoft.com/office/drawing/2015/9/8/chartex" xmlns:cx2="http://schemas.microsoft.com/office/drawing/2015/10/21/chartex" xmlns:cx3="http://schemas.microsoft.com/office/drawing/2016/5/9/chartex" xmlns:cx4="http://schemas.microsoft.com/office/drawing/2016/5/10/chartex" xmlns:cx5="http://schemas.microsoft.com/office/drawing/2016/5/11/chartex" xmlns:mc="http://schemas.openxmlformats.org/markup-compatibility/2006" xmlns:o="urn:schemas-microsoft-com:office:office" xmlns:r="http://schemas.openxmlformats.org/officeDocument/2006/relationships" xmlns:m="http://schemas.openxmlformats.org/officeDocument/2006/math" xmlns:v="urn:schemas-microsoft-com:vml" xmlns:wp14="http://schemas.microsoft.com/office/word/2010/wordprocessingDrawing" xmlns:wp="http://schemas.openxmlformats.org/drawingml/2006/wordprocessingDrawing" xmlns:w10="urn:schemas-microsoft-com:office:word" xmlns:w="http://schemas.openxmlformats.org/wordprocessingml/2006/main" xmlns:w14="http://schemas.microsoft.com/office/word/2010/wordml" xmlns:w15="http://schemas.microsoft.com/office/word/2012/wordml" xmlns:w16se="http://schemas.microsoft.com/office/word/2015/wordml/symex" xmlns:wpg="http://schemas.microsoft.com/office/word/2010/wordprocessingGroup" xmlns:wpi="http://schemas.microsoft.com/office/word/2010/wordprocessingInk" xmlns:wne="http://schemas.microsoft.com/office/word/2006/wordml" xmlns:wps="http://schemas.microsoft.com/office/word/2010/wordprocessingShape" mc:Ignorable="w14 w15 w16se wp14">
   <w:footnote w:type="separator" w:id="-1">
     <w:p>
       <w:pPr>
@@ -4181,7 +3934,7 @@
 </file>
 
 <file path=word/numbering.xml><?xml version="1.0" encoding="utf-8"?>
-<w:numbering xmlns:wpc="http://schemas.microsoft.com/office/word/2010/wordprocessingCanvas" xmlns:mc="http://schemas.openxmlformats.org/markup-compatibility/2006" xmlns:o="urn:schemas-microsoft-com:office:office" xmlns:r="http://schemas.openxmlformats.org/officeDocument/2006/relationships" xmlns:m="http://schemas.openxmlformats.org/officeDocument/2006/math" xmlns:v="urn:schemas-microsoft-com:vml" xmlns:wp14="http://schemas.microsoft.com/office/word/2010/wordprocessingDrawing" xmlns:wp="http://schemas.openxmlformats.org/drawingml/2006/wordprocessingDrawing" xmlns:w10="urn:schemas-microsoft-com:office:word" xmlns:w="http://schemas.openxmlformats.org/wordprocessingml/2006/main" xmlns:w14="http://schemas.microsoft.com/office/word/2010/wordml" xmlns:w15="http://schemas.microsoft.com/office/word/2012/wordml" xmlns:wpg="http://schemas.microsoft.com/office/word/2010/wordprocessingGroup" xmlns:wpi="http://schemas.microsoft.com/office/word/2010/wordprocessingInk" xmlns:wne="http://schemas.microsoft.com/office/word/2006/wordml" xmlns:wps="http://schemas.microsoft.com/office/word/2010/wordprocessingShape" mc:Ignorable="w14 w15 wp14">
+<w:numbering xmlns:wpc="http://schemas.microsoft.com/office/word/2010/wordprocessingCanvas" xmlns:cx="http://schemas.microsoft.com/office/drawing/2014/chartex" xmlns:cx1="http://schemas.microsoft.com/office/drawing/2015/9/8/chartex" xmlns:cx2="http://schemas.microsoft.com/office/drawing/2015/10/21/chartex" xmlns:cx3="http://schemas.microsoft.com/office/drawing/2016/5/9/chartex" xmlns:cx4="http://schemas.microsoft.com/office/drawing/2016/5/10/chartex" xmlns:cx5="http://schemas.microsoft.com/office/drawing/2016/5/11/chartex" xmlns:mc="http://schemas.openxmlformats.org/markup-compatibility/2006" xmlns:o="urn:schemas-microsoft-com:office:office" xmlns:r="http://schemas.openxmlformats.org/officeDocument/2006/relationships" xmlns:m="http://schemas.openxmlformats.org/officeDocument/2006/math" xmlns:v="urn:schemas-microsoft-com:vml" xmlns:wp14="http://schemas.microsoft.com/office/word/2010/wordprocessingDrawing" xmlns:wp="http://schemas.openxmlformats.org/drawingml/2006/wordprocessingDrawing" xmlns:w10="urn:schemas-microsoft-com:office:word" xmlns:w="http://schemas.openxmlformats.org/wordprocessingml/2006/main" xmlns:w14="http://schemas.microsoft.com/office/word/2010/wordml" xmlns:w15="http://schemas.microsoft.com/office/word/2012/wordml" xmlns:w16se="http://schemas.microsoft.com/office/word/2015/wordml/symex" xmlns:wpg="http://schemas.microsoft.com/office/word/2010/wordprocessingGroup" xmlns:wpi="http://schemas.microsoft.com/office/word/2010/wordprocessingInk" xmlns:wne="http://schemas.microsoft.com/office/word/2006/wordml" xmlns:wps="http://schemas.microsoft.com/office/word/2010/wordprocessingShape" mc:Ignorable="w14 w15 w16se wp14">
   <w:abstractNum w:abstractNumId="0" w15:restartNumberingAfterBreak="0">
     <w:nsid w:val="06E53864"/>
     <w:multiLevelType w:val="multilevel"/>
@@ -4393,6 +4146,119 @@
     </w:lvl>
   </w:abstractNum>
   <w:abstractNum w:abstractNumId="2" w15:restartNumberingAfterBreak="0">
+    <w:nsid w:val="3EFA380E"/>
+    <w:multiLevelType w:val="hybridMultilevel"/>
+    <w:tmpl w:val="F33856C6"/>
+    <w:lvl w:ilvl="0" w:tplc="0C0A0001">
+      <w:start w:val="1"/>
+      <w:numFmt w:val="bullet"/>
+      <w:lvlText w:val=""/>
+      <w:lvlJc w:val="left"/>
+      <w:pPr>
+        <w:ind w:left="720" w:hanging="360"/>
+      </w:pPr>
+      <w:rPr>
+        <w:rFonts w:ascii="Symbol" w:hAnsi="Symbol" w:hint="default"/>
+      </w:rPr>
+    </w:lvl>
+    <w:lvl w:ilvl="1" w:tplc="0C0A0003" w:tentative="1">
+      <w:start w:val="1"/>
+      <w:numFmt w:val="bullet"/>
+      <w:lvlText w:val="o"/>
+      <w:lvlJc w:val="left"/>
+      <w:pPr>
+        <w:ind w:left="1440" w:hanging="360"/>
+      </w:pPr>
+      <w:rPr>
+        <w:rFonts w:ascii="Courier New" w:hAnsi="Courier New" w:cs="Courier New" w:hint="default"/>
+      </w:rPr>
+    </w:lvl>
+    <w:lvl w:ilvl="2" w:tplc="0C0A0005" w:tentative="1">
+      <w:start w:val="1"/>
+      <w:numFmt w:val="bullet"/>
+      <w:lvlText w:val=""/>
+      <w:lvlJc w:val="left"/>
+      <w:pPr>
+        <w:ind w:left="2160" w:hanging="360"/>
+      </w:pPr>
+      <w:rPr>
+        <w:rFonts w:ascii="Wingdings" w:hAnsi="Wingdings" w:hint="default"/>
+      </w:rPr>
+    </w:lvl>
+    <w:lvl w:ilvl="3" w:tplc="0C0A0001" w:tentative="1">
+      <w:start w:val="1"/>
+      <w:numFmt w:val="bullet"/>
+      <w:lvlText w:val=""/>
+      <w:lvlJc w:val="left"/>
+      <w:pPr>
+        <w:ind w:left="2880" w:hanging="360"/>
+      </w:pPr>
+      <w:rPr>
+        <w:rFonts w:ascii="Symbol" w:hAnsi="Symbol" w:hint="default"/>
+      </w:rPr>
+    </w:lvl>
+    <w:lvl w:ilvl="4" w:tplc="0C0A0003" w:tentative="1">
+      <w:start w:val="1"/>
+      <w:numFmt w:val="bullet"/>
+      <w:lvlText w:val="o"/>
+      <w:lvlJc w:val="left"/>
+      <w:pPr>
+        <w:ind w:left="3600" w:hanging="360"/>
+      </w:pPr>
+      <w:rPr>
+        <w:rFonts w:ascii="Courier New" w:hAnsi="Courier New" w:cs="Courier New" w:hint="default"/>
+      </w:rPr>
+    </w:lvl>
+    <w:lvl w:ilvl="5" w:tplc="0C0A0005" w:tentative="1">
+      <w:start w:val="1"/>
+      <w:numFmt w:val="bullet"/>
+      <w:lvlText w:val=""/>
+      <w:lvlJc w:val="left"/>
+      <w:pPr>
+        <w:ind w:left="4320" w:hanging="360"/>
+      </w:pPr>
+      <w:rPr>
+        <w:rFonts w:ascii="Wingdings" w:hAnsi="Wingdings" w:hint="default"/>
+      </w:rPr>
+    </w:lvl>
+    <w:lvl w:ilvl="6" w:tplc="0C0A0001" w:tentative="1">
+      <w:start w:val="1"/>
+      <w:numFmt w:val="bullet"/>
+      <w:lvlText w:val=""/>
+      <w:lvlJc w:val="left"/>
+      <w:pPr>
+        <w:ind w:left="5040" w:hanging="360"/>
+      </w:pPr>
+      <w:rPr>
+        <w:rFonts w:ascii="Symbol" w:hAnsi="Symbol" w:hint="default"/>
+      </w:rPr>
+    </w:lvl>
+    <w:lvl w:ilvl="7" w:tplc="0C0A0003" w:tentative="1">
+      <w:start w:val="1"/>
+      <w:numFmt w:val="bullet"/>
+      <w:lvlText w:val="o"/>
+      <w:lvlJc w:val="left"/>
+      <w:pPr>
+        <w:ind w:left="5760" w:hanging="360"/>
+      </w:pPr>
+      <w:rPr>
+        <w:rFonts w:ascii="Courier New" w:hAnsi="Courier New" w:cs="Courier New" w:hint="default"/>
+      </w:rPr>
+    </w:lvl>
+    <w:lvl w:ilvl="8" w:tplc="0C0A0005" w:tentative="1">
+      <w:start w:val="1"/>
+      <w:numFmt w:val="bullet"/>
+      <w:lvlText w:val=""/>
+      <w:lvlJc w:val="left"/>
+      <w:pPr>
+        <w:ind w:left="6480" w:hanging="360"/>
+      </w:pPr>
+      <w:rPr>
+        <w:rFonts w:ascii="Wingdings" w:hAnsi="Wingdings" w:hint="default"/>
+      </w:rPr>
+    </w:lvl>
+  </w:abstractNum>
+  <w:abstractNum w:abstractNumId="3" w15:restartNumberingAfterBreak="0">
     <w:nsid w:val="63673D64"/>
     <w:multiLevelType w:val="hybridMultilevel"/>
     <w:tmpl w:val="10EA503C"/>
@@ -4504,7 +4370,7 @@
       </w:rPr>
     </w:lvl>
   </w:abstractNum>
-  <w:abstractNum w:abstractNumId="3" w15:restartNumberingAfterBreak="0">
+  <w:abstractNum w:abstractNumId="4" w15:restartNumberingAfterBreak="0">
     <w:nsid w:val="69E54BA7"/>
     <w:multiLevelType w:val="multilevel"/>
     <w:tmpl w:val="0C0A001F"/>
@@ -4594,19 +4460,22 @@
     <w:abstractNumId w:val="1"/>
   </w:num>
   <w:num w:numId="2">
-    <w:abstractNumId w:val="3"/>
+    <w:abstractNumId w:val="4"/>
   </w:num>
   <w:num w:numId="3">
     <w:abstractNumId w:val="0"/>
   </w:num>
   <w:num w:numId="4">
+    <w:abstractNumId w:val="3"/>
+  </w:num>
+  <w:num w:numId="5">
     <w:abstractNumId w:val="2"/>
   </w:num>
 </w:numbering>
 </file>
 
 <file path=word/styles.xml><?xml version="1.0" encoding="utf-8"?>
-<w:styles xmlns:mc="http://schemas.openxmlformats.org/markup-compatibility/2006" xmlns:r="http://schemas.openxmlformats.org/officeDocument/2006/relationships" xmlns:w="http://schemas.openxmlformats.org/wordprocessingml/2006/main" xmlns:w14="http://schemas.microsoft.com/office/word/2010/wordml" xmlns:w15="http://schemas.microsoft.com/office/word/2012/wordml" mc:Ignorable="w14 w15">
+<w:styles xmlns:mc="http://schemas.openxmlformats.org/markup-compatibility/2006" xmlns:r="http://schemas.openxmlformats.org/officeDocument/2006/relationships" xmlns:w="http://schemas.openxmlformats.org/wordprocessingml/2006/main" xmlns:w14="http://schemas.microsoft.com/office/word/2010/wordml" xmlns:w15="http://schemas.microsoft.com/office/word/2012/wordml" xmlns:w16se="http://schemas.microsoft.com/office/word/2015/wordml/symex" mc:Ignorable="w14 w15 w16se">
   <w:docDefaults>
     <w:rPrDefault>
       <w:rPr>
@@ -4622,7 +4491,7 @@
       </w:pPr>
     </w:pPrDefault>
   </w:docDefaults>
-  <w:latentStyles w:defLockedState="0" w:defUIPriority="99" w:defSemiHidden="0" w:defUnhideWhenUsed="0" w:defQFormat="0" w:count="371">
+  <w:latentStyles w:defLockedState="0" w:defUIPriority="99" w:defSemiHidden="0" w:defUnhideWhenUsed="0" w:defQFormat="0" w:count="374">
     <w:lsdException w:name="Normal" w:uiPriority="0" w:qFormat="1"/>
     <w:lsdException w:name="heading 1" w:uiPriority="9" w:qFormat="1"/>
     <w:lsdException w:name="heading 2" w:semiHidden="1" w:uiPriority="9" w:unhideWhenUsed="1" w:qFormat="1"/>
@@ -4728,7 +4597,6 @@
     <w:lsdException w:name="HTML Sample" w:semiHidden="1" w:unhideWhenUsed="1"/>
     <w:lsdException w:name="HTML Typewriter" w:semiHidden="1" w:unhideWhenUsed="1"/>
     <w:lsdException w:name="HTML Variable" w:semiHidden="1" w:unhideWhenUsed="1"/>
-    <w:lsdException w:name="Normal Table" w:semiHidden="1" w:unhideWhenUsed="1"/>
     <w:lsdException w:name="annotation subject" w:semiHidden="1" w:unhideWhenUsed="1"/>
     <w:lsdException w:name="No List" w:semiHidden="1" w:unhideWhenUsed="1"/>
     <w:lsdException w:name="Outline List 1" w:semiHidden="1" w:unhideWhenUsed="1"/>
@@ -4773,7 +4641,6 @@
     <w:lsdException w:name="Table Professional" w:semiHidden="1" w:unhideWhenUsed="1"/>
     <w:lsdException w:name="Table Subtle 1" w:semiHidden="1" w:unhideWhenUsed="1"/>
     <w:lsdException w:name="Table Subtle 2" w:semiHidden="1" w:unhideWhenUsed="1"/>
-    <w:lsdException w:name="Table Web 1" w:semiHidden="1" w:unhideWhenUsed="1"/>
     <w:lsdException w:name="Table Web 2" w:semiHidden="1" w:unhideWhenUsed="1"/>
     <w:lsdException w:name="Table Web 3" w:semiHidden="1" w:unhideWhenUsed="1"/>
     <w:lsdException w:name="Balloon Text" w:semiHidden="1" w:unhideWhenUsed="1"/>
@@ -4994,6 +4861,9 @@
     <w:lsdException w:name="List Table 5 Dark Accent 6" w:uiPriority="50"/>
     <w:lsdException w:name="List Table 6 Colorful Accent 6" w:uiPriority="51"/>
     <w:lsdException w:name="List Table 7 Colorful Accent 6" w:uiPriority="52"/>
+    <w:lsdException w:name="Mention" w:semiHidden="1" w:unhideWhenUsed="1"/>
+    <w:lsdException w:name="Smart Hyperlink" w:semiHidden="1" w:unhideWhenUsed="1"/>
+    <w:lsdException w:name="Hashtag" w:semiHidden="1" w:unhideWhenUsed="1"/>
   </w:latentStyles>
   <w:style w:type="paragraph" w:default="1" w:styleId="Normal">
     <w:name w:val="Normal"/>
@@ -5006,11 +4876,11 @@
       <w:rFonts w:ascii="Arial" w:hAnsi="Arial" w:cs="Arial"/>
     </w:rPr>
   </w:style>
-  <w:style w:type="paragraph" w:styleId="Ttulo1">
+  <w:style w:type="paragraph" w:styleId="Heading1">
     <w:name w:val="heading 1"/>
     <w:basedOn w:val="Normal"/>
     <w:next w:val="Normal"/>
-    <w:link w:val="Ttulo1Car"/>
+    <w:link w:val="Heading1Char"/>
     <w:uiPriority w:val="9"/>
     <w:qFormat/>
     <w:rsid w:val="005703EB"/>
@@ -5028,11 +4898,11 @@
       <w:szCs w:val="28"/>
     </w:rPr>
   </w:style>
-  <w:style w:type="paragraph" w:styleId="Ttulo2">
+  <w:style w:type="paragraph" w:styleId="Heading2">
     <w:name w:val="heading 2"/>
-    <w:basedOn w:val="Ttulo1"/>
+    <w:basedOn w:val="Heading1"/>
     <w:next w:val="Normal"/>
-    <w:link w:val="Ttulo2Car"/>
+    <w:link w:val="Heading2Char"/>
     <w:uiPriority w:val="9"/>
     <w:unhideWhenUsed/>
     <w:qFormat/>
@@ -5045,11 +4915,11 @@
       <w:szCs w:val="24"/>
     </w:rPr>
   </w:style>
-  <w:style w:type="paragraph" w:styleId="Ttulo3">
+  <w:style w:type="paragraph" w:styleId="Heading3">
     <w:name w:val="heading 3"/>
-    <w:basedOn w:val="Ttulo2"/>
+    <w:basedOn w:val="Heading2"/>
     <w:next w:val="Normal"/>
-    <w:link w:val="Ttulo3Car"/>
+    <w:link w:val="Heading3Char"/>
     <w:uiPriority w:val="9"/>
     <w:unhideWhenUsed/>
     <w:qFormat/>
@@ -5061,13 +4931,13 @@
       <w:b w:val="0"/>
     </w:rPr>
   </w:style>
-  <w:style w:type="character" w:default="1" w:styleId="Fuentedeprrafopredeter">
+  <w:style w:type="character" w:default="1" w:styleId="DefaultParagraphFont">
     <w:name w:val="Default Paragraph Font"/>
     <w:uiPriority w:val="1"/>
     <w:semiHidden/>
     <w:unhideWhenUsed/>
   </w:style>
-  <w:style w:type="table" w:default="1" w:styleId="Tablanormal">
+  <w:style w:type="table" w:default="1" w:styleId="TableNormal">
     <w:name w:val="Normal Table"/>
     <w:uiPriority w:val="99"/>
     <w:semiHidden/>
@@ -5082,16 +4952,16 @@
       </w:tblCellMar>
     </w:tblPr>
   </w:style>
-  <w:style w:type="numbering" w:default="1" w:styleId="Sinlista">
+  <w:style w:type="numbering" w:default="1" w:styleId="NoList">
     <w:name w:val="No List"/>
     <w:uiPriority w:val="99"/>
     <w:semiHidden/>
     <w:unhideWhenUsed/>
   </w:style>
-  <w:style w:type="character" w:customStyle="1" w:styleId="Ttulo1Car">
-    <w:name w:val="Título 1 Car"/>
-    <w:basedOn w:val="Fuentedeprrafopredeter"/>
-    <w:link w:val="Ttulo1"/>
+  <w:style w:type="character" w:customStyle="1" w:styleId="Heading1Char">
+    <w:name w:val="Heading 1 Char"/>
+    <w:basedOn w:val="DefaultParagraphFont"/>
+    <w:link w:val="Heading1"/>
     <w:uiPriority w:val="9"/>
     <w:rsid w:val="005703EB"/>
     <w:rPr>
@@ -5102,7 +4972,7 @@
       <w:szCs w:val="28"/>
     </w:rPr>
   </w:style>
-  <w:style w:type="paragraph" w:styleId="Prrafodelista">
+  <w:style w:type="paragraph" w:styleId="ListParagraph">
     <w:name w:val="List Paragraph"/>
     <w:basedOn w:val="Normal"/>
     <w:uiPriority w:val="34"/>
@@ -5113,10 +4983,10 @@
       <w:contextualSpacing/>
     </w:pPr>
   </w:style>
-  <w:style w:type="character" w:customStyle="1" w:styleId="Ttulo2Car">
-    <w:name w:val="Título 2 Car"/>
-    <w:basedOn w:val="Fuentedeprrafopredeter"/>
-    <w:link w:val="Ttulo2"/>
+  <w:style w:type="character" w:customStyle="1" w:styleId="Heading2Char">
+    <w:name w:val="Heading 2 Char"/>
+    <w:basedOn w:val="DefaultParagraphFont"/>
+    <w:link w:val="Heading2"/>
     <w:uiPriority w:val="9"/>
     <w:rsid w:val="002310AF"/>
     <w:rPr>
@@ -5127,10 +4997,10 @@
       <w:szCs w:val="24"/>
     </w:rPr>
   </w:style>
-  <w:style w:type="character" w:customStyle="1" w:styleId="Ttulo3Car">
-    <w:name w:val="Título 3 Car"/>
-    <w:basedOn w:val="Fuentedeprrafopredeter"/>
-    <w:link w:val="Ttulo3"/>
+  <w:style w:type="character" w:customStyle="1" w:styleId="Heading3Char">
+    <w:name w:val="Heading 3 Char"/>
+    <w:basedOn w:val="DefaultParagraphFont"/>
+    <w:link w:val="Heading3"/>
     <w:uiPriority w:val="9"/>
     <w:rsid w:val="002310AF"/>
     <w:rPr>
@@ -5140,9 +5010,9 @@
       <w:szCs w:val="24"/>
     </w:rPr>
   </w:style>
-  <w:style w:type="paragraph" w:styleId="TtulodeTDC">
+  <w:style w:type="paragraph" w:styleId="TOCHeading">
     <w:name w:val="TOC Heading"/>
-    <w:basedOn w:val="Ttulo1"/>
+    <w:basedOn w:val="Heading1"/>
     <w:next w:val="Normal"/>
     <w:uiPriority w:val="39"/>
     <w:unhideWhenUsed/>
@@ -5160,7 +5030,7 @@
       <w:lang w:eastAsia="es-ES"/>
     </w:rPr>
   </w:style>
-  <w:style w:type="paragraph" w:styleId="TDC1">
+  <w:style w:type="paragraph" w:styleId="TOC1">
     <w:name w:val="toc 1"/>
     <w:basedOn w:val="Normal"/>
     <w:next w:val="Normal"/>
@@ -5172,7 +5042,7 @@
       <w:spacing w:after="100"/>
     </w:pPr>
   </w:style>
-  <w:style w:type="paragraph" w:styleId="TDC2">
+  <w:style w:type="paragraph" w:styleId="TOC2">
     <w:name w:val="toc 2"/>
     <w:basedOn w:val="Normal"/>
     <w:next w:val="Normal"/>
@@ -5185,9 +5055,9 @@
       <w:ind w:left="220"/>
     </w:pPr>
   </w:style>
-  <w:style w:type="character" w:styleId="Hipervnculo">
+  <w:style w:type="character" w:styleId="Hyperlink">
     <w:name w:val="Hyperlink"/>
-    <w:basedOn w:val="Fuentedeprrafopredeter"/>
+    <w:basedOn w:val="DefaultParagraphFont"/>
     <w:uiPriority w:val="99"/>
     <w:unhideWhenUsed/>
     <w:rsid w:val="005703EB"/>
@@ -5196,10 +5066,10 @@
       <w:u w:val="single"/>
     </w:rPr>
   </w:style>
-  <w:style w:type="paragraph" w:styleId="Encabezado">
+  <w:style w:type="paragraph" w:styleId="Header">
     <w:name w:val="header"/>
     <w:basedOn w:val="Normal"/>
-    <w:link w:val="EncabezadoCar"/>
+    <w:link w:val="HeaderChar"/>
     <w:uiPriority w:val="99"/>
     <w:unhideWhenUsed/>
     <w:rsid w:val="005703EB"/>
@@ -5211,20 +5081,20 @@
       <w:spacing w:after="0" w:line="240" w:lineRule="auto"/>
     </w:pPr>
   </w:style>
-  <w:style w:type="character" w:customStyle="1" w:styleId="EncabezadoCar">
-    <w:name w:val="Encabezado Car"/>
-    <w:basedOn w:val="Fuentedeprrafopredeter"/>
-    <w:link w:val="Encabezado"/>
+  <w:style w:type="character" w:customStyle="1" w:styleId="HeaderChar">
+    <w:name w:val="Header Char"/>
+    <w:basedOn w:val="DefaultParagraphFont"/>
+    <w:link w:val="Header"/>
     <w:uiPriority w:val="99"/>
     <w:rsid w:val="005703EB"/>
     <w:rPr>
       <w:rFonts w:ascii="Arial" w:hAnsi="Arial" w:cs="Arial"/>
     </w:rPr>
   </w:style>
-  <w:style w:type="paragraph" w:styleId="Piedepgina">
+  <w:style w:type="paragraph" w:styleId="Footer">
     <w:name w:val="footer"/>
     <w:basedOn w:val="Normal"/>
-    <w:link w:val="PiedepginaCar"/>
+    <w:link w:val="FooterChar"/>
     <w:uiPriority w:val="99"/>
     <w:unhideWhenUsed/>
     <w:rsid w:val="005703EB"/>
@@ -5236,17 +5106,17 @@
       <w:spacing w:after="0" w:line="240" w:lineRule="auto"/>
     </w:pPr>
   </w:style>
-  <w:style w:type="character" w:customStyle="1" w:styleId="PiedepginaCar">
-    <w:name w:val="Pie de página Car"/>
-    <w:basedOn w:val="Fuentedeprrafopredeter"/>
-    <w:link w:val="Piedepgina"/>
+  <w:style w:type="character" w:customStyle="1" w:styleId="FooterChar">
+    <w:name w:val="Footer Char"/>
+    <w:basedOn w:val="DefaultParagraphFont"/>
+    <w:link w:val="Footer"/>
     <w:uiPriority w:val="99"/>
     <w:rsid w:val="005703EB"/>
     <w:rPr>
       <w:rFonts w:ascii="Arial" w:hAnsi="Arial" w:cs="Arial"/>
     </w:rPr>
   </w:style>
-  <w:style w:type="paragraph" w:styleId="TDC3">
+  <w:style w:type="paragraph" w:styleId="TOC3">
     <w:name w:val="toc 3"/>
     <w:basedOn w:val="Normal"/>
     <w:next w:val="Normal"/>
@@ -5259,9 +5129,9 @@
       <w:ind w:left="440"/>
     </w:pPr>
   </w:style>
-  <w:style w:type="table" w:styleId="Tablaconcuadrcula">
+  <w:style w:type="table" w:styleId="TableGrid">
     <w:name w:val="Table Grid"/>
-    <w:basedOn w:val="Tablanormal"/>
+    <w:basedOn w:val="TableNormal"/>
     <w:uiPriority w:val="39"/>
     <w:rsid w:val="00550590"/>
     <w:pPr>
@@ -5547,7 +5417,7 @@
 </file>
 
 <file path=customXml/itemProps1.xml><?xml version="1.0" encoding="utf-8"?>
-<ds:datastoreItem xmlns:ds="http://schemas.openxmlformats.org/officeDocument/2006/customXml" ds:itemID="{A72D9537-BBE3-458C-A512-8CAF7ABA618E}">
+<ds:datastoreItem xmlns:ds="http://schemas.openxmlformats.org/officeDocument/2006/customXml" ds:itemID="{52CBE8A3-0C4B-4CF9-9AA1-8F027B64D9FF}">
   <ds:schemaRefs>
     <ds:schemaRef ds:uri="http://schemas.openxmlformats.org/officeDocument/2006/bibliography"/>
   </ds:schemaRefs>

</xml_diff>